<commit_message>
perbaikan kesalahan pemanggilan file, menampilkan file sebelumnya, menampilkan nilai kontrak
</commit_message>
<xml_diff>
--- a/public/template/template-surat-permohonan-ijin-kegiatan.docx
+++ b/public/template/template-surat-permohonan-ijin-kegiatan.docx
@@ -1,6 +1,6 @@
 
 <file path=word/document.xml><?xml version="1.0" encoding="utf-8"?>
-<w:document xmlns:wpc="http://schemas.microsoft.com/office/word/2010/wordprocessingCanvas" xmlns:cx="http://schemas.microsoft.com/office/drawing/2014/chartex" xmlns:mc="http://schemas.openxmlformats.org/markup-compatibility/2006" xmlns:o="urn:schemas-microsoft-com:office:office" xmlns:r="http://schemas.openxmlformats.org/officeDocument/2006/relationships" xmlns:m="http://schemas.openxmlformats.org/officeDocument/2006/math" xmlns:v="urn:schemas-microsoft-com:vml" xmlns:wp14="http://schemas.microsoft.com/office/word/2010/wordprocessingDrawing" xmlns:wp="http://schemas.openxmlformats.org/drawingml/2006/wordprocessingDrawing" xmlns:w10="urn:schemas-microsoft-com:office:word" xmlns:w="http://schemas.openxmlformats.org/wordprocessingml/2006/main" xmlns:w14="http://schemas.microsoft.com/office/word/2010/wordml" xmlns:w15="http://schemas.microsoft.com/office/word/2012/wordml" xmlns:w16se="http://schemas.microsoft.com/office/word/2015/wordml/symex" xmlns:wpg="http://schemas.microsoft.com/office/word/2010/wordprocessingGroup" xmlns:wpi="http://schemas.microsoft.com/office/word/2010/wordprocessingInk" xmlns:wne="http://schemas.microsoft.com/office/word/2006/wordml" xmlns:wps="http://schemas.microsoft.com/office/word/2010/wordprocessingShape" mc:Ignorable="w14 w15 w16se wp14">
+<w:document xmlns:wpc="http://schemas.microsoft.com/office/word/2010/wordprocessingCanvas" xmlns:cx="http://schemas.microsoft.com/office/drawing/2014/chartex" xmlns:cx1="http://schemas.microsoft.com/office/drawing/2015/9/8/chartex" xmlns:cx2="http://schemas.microsoft.com/office/drawing/2015/10/21/chartex" xmlns:cx3="http://schemas.microsoft.com/office/drawing/2016/5/9/chartex" xmlns:cx4="http://schemas.microsoft.com/office/drawing/2016/5/10/chartex" xmlns:cx5="http://schemas.microsoft.com/office/drawing/2016/5/11/chartex" xmlns:cx6="http://schemas.microsoft.com/office/drawing/2016/5/12/chartex" xmlns:cx7="http://schemas.microsoft.com/office/drawing/2016/5/13/chartex" xmlns:cx8="http://schemas.microsoft.com/office/drawing/2016/5/14/chartex" xmlns:mc="http://schemas.openxmlformats.org/markup-compatibility/2006" xmlns:aink="http://schemas.microsoft.com/office/drawing/2016/ink" xmlns:am3d="http://schemas.microsoft.com/office/drawing/2017/model3d" xmlns:o="urn:schemas-microsoft-com:office:office" xmlns:oel="http://schemas.microsoft.com/office/2019/extlst" xmlns:r="http://schemas.openxmlformats.org/officeDocument/2006/relationships" xmlns:m="http://schemas.openxmlformats.org/officeDocument/2006/math" xmlns:v="urn:schemas-microsoft-com:vml" xmlns:wp14="http://schemas.microsoft.com/office/word/2010/wordprocessingDrawing" xmlns:wp="http://schemas.openxmlformats.org/drawingml/2006/wordprocessingDrawing" xmlns:w10="urn:schemas-microsoft-com:office:word" xmlns:w="http://schemas.openxmlformats.org/wordprocessingml/2006/main" xmlns:w14="http://schemas.microsoft.com/office/word/2010/wordml" xmlns:w15="http://schemas.microsoft.com/office/word/2012/wordml" xmlns:w16cex="http://schemas.microsoft.com/office/word/2018/wordml/cex" xmlns:w16cid="http://schemas.microsoft.com/office/word/2016/wordml/cid" xmlns:w16="http://schemas.microsoft.com/office/word/2018/wordml" xmlns:w16du="http://schemas.microsoft.com/office/word/2023/wordml/word16du" xmlns:w16sdtdh="http://schemas.microsoft.com/office/word/2020/wordml/sdtdatahash" xmlns:w16se="http://schemas.microsoft.com/office/word/2015/wordml/symex" xmlns:wpg="http://schemas.microsoft.com/office/word/2010/wordprocessingGroup" xmlns:wpi="http://schemas.microsoft.com/office/word/2010/wordprocessingInk" xmlns:wne="http://schemas.microsoft.com/office/word/2006/wordml" xmlns:wps="http://schemas.microsoft.com/office/word/2010/wordprocessingShape" mc:Ignorable="w14 w15 w16se w16cid w16 w16cex w16sdtdh w16du wp14">
   <w:body>
     <w:p>
       <w:pPr>
@@ -11,7 +11,7 @@
           <w:noProof/>
         </w:rPr>
         <w:drawing>
-          <wp:anchor distT="0" distB="0" distL="0" distR="0" simplePos="0" relativeHeight="15735296" behindDoc="0" locked="0" layoutInCell="1" allowOverlap="1">
+          <wp:anchor distT="0" distB="0" distL="0" distR="0" simplePos="0" relativeHeight="15735296" behindDoc="0" locked="0" layoutInCell="1" allowOverlap="1" wp14:anchorId="3D59507E" wp14:editId="2671BC8E">
             <wp:simplePos x="0" y="0"/>
             <wp:positionH relativeFrom="page">
               <wp:posOffset>841375</wp:posOffset>
@@ -175,12 +175,36 @@
         </w:rPr>
         <w:t xml:space="preserve"> </w:t>
       </w:r>
+      <w:proofErr w:type="spellStart"/>
       <w:r>
         <w:rPr>
           <w:sz w:val="24"/>
         </w:rPr>
-        <w:t>Prof.Dr.G.A.Siwabessy, Kampus</w:t>
-      </w:r>
+        <w:t>Prof.Dr.G.</w:t>
+      </w:r>
+      <w:proofErr w:type="gramStart"/>
+      <w:r>
+        <w:rPr>
+          <w:sz w:val="24"/>
+        </w:rPr>
+        <w:t>A.Siwabessy</w:t>
+      </w:r>
+      <w:proofErr w:type="spellEnd"/>
+      <w:proofErr w:type="gramEnd"/>
+      <w:r>
+        <w:rPr>
+          <w:sz w:val="24"/>
+        </w:rPr>
+        <w:t xml:space="preserve">, </w:t>
+      </w:r>
+      <w:proofErr w:type="spellStart"/>
+      <w:r>
+        <w:rPr>
+          <w:sz w:val="24"/>
+        </w:rPr>
+        <w:t>Kampus</w:t>
+      </w:r>
+      <w:proofErr w:type="spellEnd"/>
       <w:r>
         <w:rPr>
           <w:spacing w:val="-1"/>
@@ -227,12 +251,14 @@
         </w:rPr>
         <w:t xml:space="preserve"> </w:t>
       </w:r>
+      <w:proofErr w:type="spellStart"/>
       <w:r>
         <w:rPr>
           <w:sz w:val="24"/>
         </w:rPr>
         <w:t>Telepon</w:t>
       </w:r>
+      <w:proofErr w:type="spellEnd"/>
       <w:r>
         <w:rPr>
           <w:spacing w:val="-9"/>
@@ -382,7 +408,7 @@
         <mc:AlternateContent>
           <mc:Choice Requires="wps">
             <w:drawing>
-              <wp:anchor distT="0" distB="0" distL="0" distR="0" simplePos="0" relativeHeight="487587840" behindDoc="1" locked="0" layoutInCell="1" allowOverlap="1">
+              <wp:anchor distT="0" distB="0" distL="0" distR="0" simplePos="0" relativeHeight="487587840" behindDoc="1" locked="0" layoutInCell="1" allowOverlap="1" wp14:anchorId="745B51B3" wp14:editId="6E5A301E">
                 <wp:simplePos x="0" y="0"/>
                 <wp:positionH relativeFrom="page">
                   <wp:posOffset>826135</wp:posOffset>
@@ -627,16 +653,109 @@
       <w:bookmarkStart w:id="2" w:name="1662430374_ITC_MoA_2019"/>
       <w:bookmarkEnd w:id="1"/>
       <w:bookmarkEnd w:id="2"/>
+      <w:proofErr w:type="spellStart"/>
       <w:r>
         <w:t>Nomor</w:t>
       </w:r>
+      <w:proofErr w:type="spellEnd"/>
       <w:r>
         <w:tab/>
         <w:t>:</w:t>
       </w:r>
       <w:r>
+        <w:t xml:space="preserve"> {</w:t>
+      </w:r>
+      <w:proofErr w:type="spellStart"/>
+      <w:r>
+        <w:rPr>
+          <w:color w:val="0070C0"/>
+        </w:rPr>
+        <w:t>nomor</w:t>
+      </w:r>
+      <w:proofErr w:type="spellEnd"/>
+      <w:r>
+        <w:rPr>
+          <w:color w:val="0070C0"/>
+        </w:rPr>
+        <w:t xml:space="preserve"> </w:t>
+      </w:r>
+      <w:proofErr w:type="spellStart"/>
+      <w:r>
+        <w:rPr>
+          <w:color w:val="0070C0"/>
+        </w:rPr>
+        <w:t>disesuaikan</w:t>
+      </w:r>
+      <w:proofErr w:type="spellEnd"/>
+      <w:r>
+        <w:rPr>
+          <w:color w:val="0070C0"/>
+        </w:rPr>
+        <w:t xml:space="preserve"> </w:t>
+      </w:r>
+      <w:proofErr w:type="spellStart"/>
+      <w:r>
+        <w:rPr>
+          <w:color w:val="0070C0"/>
+        </w:rPr>
+        <w:t>dengan</w:t>
+      </w:r>
+      <w:proofErr w:type="spellEnd"/>
+      <w:r>
+        <w:rPr>
+          <w:color w:val="0070C0"/>
+        </w:rPr>
+        <w:t xml:space="preserve"> </w:t>
+      </w:r>
+      <w:proofErr w:type="spellStart"/>
+      <w:r>
+        <w:rPr>
+          <w:color w:val="0070C0"/>
+        </w:rPr>
+        <w:t>kode</w:t>
+      </w:r>
+      <w:proofErr w:type="spellEnd"/>
+      <w:r>
+        <w:rPr>
+          <w:color w:val="0070C0"/>
+        </w:rPr>
+        <w:t xml:space="preserve"> </w:t>
+      </w:r>
+      <w:proofErr w:type="spellStart"/>
+      <w:r>
+        <w:rPr>
+          <w:color w:val="0070C0"/>
+        </w:rPr>
+        <w:t>jurusan</w:t>
+      </w:r>
+      <w:proofErr w:type="spellEnd"/>
+      <w:r>
+        <w:rPr>
+          <w:color w:val="0070C0"/>
+        </w:rPr>
+        <w:t>/unit</w:t>
+      </w:r>
+      <w:r>
+        <w:t>}</w:t>
+      </w:r>
+      <w:r>
         <w:tab/>
-        <w:t>Tanggal</w:t>
+        <w:t>{</w:t>
+      </w:r>
+      <w:r>
+        <w:rPr>
+          <w:color w:val="0070C0"/>
+        </w:rPr>
+        <w:t>DD</w:t>
+      </w:r>
+      <w:r>
+        <w:rPr>
+          <w:color w:val="0070C0"/>
+        </w:rPr>
+        <w:t xml:space="preserve"> Month YYYY</w:t>
+      </w:r>
+      <w:r>
+        <w:t>}</w:t>
       </w:r>
     </w:p>
     <w:p>
@@ -657,7 +776,6 @@
         <w:ind w:left="163" w:right="22"/>
       </w:pPr>
       <w:r>
-        <w:lastRenderedPageBreak/>
         <w:t>Lamp</w:t>
       </w:r>
       <w:r>
@@ -680,7 +798,6 @@
         <w:br w:type="column"/>
       </w:r>
       <w:r>
-        <w:lastRenderedPageBreak/>
         <w:t>:</w:t>
       </w:r>
       <w:r>
@@ -688,6 +805,34 @@
           <w:spacing w:val="3"/>
         </w:rPr>
         <w:t xml:space="preserve"> </w:t>
+      </w:r>
+      <w:r>
+        <w:t>{</w:t>
+      </w:r>
+      <w:proofErr w:type="spellStart"/>
+      <w:r>
+        <w:rPr>
+          <w:color w:val="0070C0"/>
+        </w:rPr>
+        <w:t>Jumlah</w:t>
+      </w:r>
+      <w:proofErr w:type="spellEnd"/>
+      <w:r>
+        <w:rPr>
+          <w:color w:val="0070C0"/>
+        </w:rPr>
+        <w:t xml:space="preserve"> </w:t>
+      </w:r>
+      <w:proofErr w:type="spellStart"/>
+      <w:r>
+        <w:rPr>
+          <w:color w:val="0070C0"/>
+        </w:rPr>
+        <w:t>lampiran</w:t>
+      </w:r>
+      <w:proofErr w:type="spellEnd"/>
+      <w:r>
+        <w:t>}</w:t>
       </w:r>
     </w:p>
     <w:p>
@@ -697,17 +842,40 @@
         <w:ind w:left="280" w:right="5824" w:hanging="118"/>
       </w:pPr>
       <w:r>
-        <w:t>: Permohonan Izin Pelaksanaan</w:t>
-      </w:r>
+        <w:t xml:space="preserve">: </w:t>
+      </w:r>
+      <w:proofErr w:type="spellStart"/>
+      <w:r>
+        <w:t>Permohonan</w:t>
+      </w:r>
+      <w:proofErr w:type="spellEnd"/>
+      <w:r>
+        <w:t xml:space="preserve"> </w:t>
+      </w:r>
+      <w:proofErr w:type="spellStart"/>
+      <w:r>
+        <w:t>Izin</w:t>
+      </w:r>
+      <w:proofErr w:type="spellEnd"/>
+      <w:r>
+        <w:t xml:space="preserve"> </w:t>
+      </w:r>
+      <w:proofErr w:type="spellStart"/>
+      <w:r>
+        <w:t>Pelaksanaan</w:t>
+      </w:r>
+      <w:proofErr w:type="spellEnd"/>
       <w:r>
         <w:rPr>
           <w:spacing w:val="-52"/>
         </w:rPr>
         <w:t xml:space="preserve"> </w:t>
       </w:r>
+      <w:proofErr w:type="spellStart"/>
       <w:r>
         <w:t>Kegiatan</w:t>
       </w:r>
+      <w:proofErr w:type="spellEnd"/>
       <w:r>
         <w:rPr>
           <w:spacing w:val="-1"/>
@@ -739,9 +907,17 @@
         <w:rPr>
           <w:position w:val="2"/>
         </w:rPr>
-        <w:lastRenderedPageBreak/>
-        <w:t>Unit Pelaksana</w:t>
-      </w:r>
+        <w:t xml:space="preserve">Unit </w:t>
+      </w:r>
+      <w:proofErr w:type="spellStart"/>
+      <w:proofErr w:type="gramStart"/>
+      <w:r>
+        <w:rPr>
+          <w:position w:val="2"/>
+        </w:rPr>
+        <w:t>Pelaksana</w:t>
+      </w:r>
+      <w:proofErr w:type="spellEnd"/>
       <w:r>
         <w:rPr>
           <w:spacing w:val="28"/>
@@ -752,11 +928,52 @@
       <w:r>
         <w:t>:</w:t>
       </w:r>
+      <w:proofErr w:type="gramEnd"/>
       <w:r>
         <w:rPr>
           <w:spacing w:val="1"/>
         </w:rPr>
         <w:t xml:space="preserve"> </w:t>
+      </w:r>
+      <w:r>
+        <w:t>{</w:t>
+      </w:r>
+      <w:r>
+        <w:rPr>
+          <w:color w:val="0070C0"/>
+        </w:rPr>
+        <w:t xml:space="preserve">Nama Unit </w:t>
+      </w:r>
+      <w:proofErr w:type="spellStart"/>
+      <w:r>
+        <w:rPr>
+          <w:color w:val="0070C0"/>
+        </w:rPr>
+        <w:t>Pelaksan</w:t>
+      </w:r>
+      <w:r>
+        <w:rPr>
+          <w:color w:val="0070C0"/>
+        </w:rPr>
+        <w:t>a</w:t>
+      </w:r>
+      <w:proofErr w:type="spellEnd"/>
+      <w:r>
+        <w:rPr>
+          <w:color w:val="0070C0"/>
+        </w:rPr>
+        <w:t xml:space="preserve"> </w:t>
+      </w:r>
+      <w:proofErr w:type="spellStart"/>
+      <w:r>
+        <w:rPr>
+          <w:color w:val="0070C0"/>
+        </w:rPr>
+        <w:t>Kegiataan</w:t>
+      </w:r>
+      <w:proofErr w:type="spellEnd"/>
+      <w:r>
+        <w:t>}</w:t>
       </w:r>
     </w:p>
     <w:p>
@@ -798,8 +1015,13 @@
         <w:spacing w:before="91"/>
         <w:ind w:left="183"/>
       </w:pPr>
-      <w:r>
-        <w:t>Yth.</w:t>
+      <w:proofErr w:type="spellStart"/>
+      <w:r>
+        <w:t>Yth</w:t>
+      </w:r>
+      <w:proofErr w:type="spellEnd"/>
+      <w:r>
+        <w:t>.</w:t>
       </w:r>
     </w:p>
     <w:p>
@@ -808,35 +1030,32 @@
         <w:ind w:left="183" w:right="4808"/>
       </w:pPr>
       <w:r>
-        <w:t>Dr. sc. H. Zainal</w:t>
-      </w:r>
-      <w:r>
-        <w:rPr>
-          <w:spacing w:val="1"/>
-        </w:rPr>
-        <w:t xml:space="preserve"> </w:t>
-      </w:r>
-      <w:r>
-        <w:t>Nur</w:t>
-      </w:r>
-      <w:r>
-        <w:rPr>
-          <w:spacing w:val="1"/>
-        </w:rPr>
-        <w:t xml:space="preserve"> </w:t>
-      </w:r>
-      <w:r>
-        <w:t>Arifin, Dipl-Ing., HTL., M.T.</w:t>
-      </w:r>
-      <w:r>
-        <w:rPr>
-          <w:spacing w:val="-52"/>
-        </w:rPr>
-        <w:t xml:space="preserve"> </w:t>
-      </w:r>
+        <w:t xml:space="preserve">Dr., </w:t>
+      </w:r>
+      <w:proofErr w:type="spellStart"/>
+      <w:proofErr w:type="gramStart"/>
+      <w:r>
+        <w:t>Syamsurizal</w:t>
+      </w:r>
+      <w:proofErr w:type="spellEnd"/>
+      <w:r>
+        <w:t xml:space="preserve"> ,</w:t>
+      </w:r>
+      <w:proofErr w:type="gramEnd"/>
+      <w:r>
+        <w:t xml:space="preserve"> S.E., M.M.</w:t>
+      </w:r>
+    </w:p>
+    <w:p>
+      <w:pPr>
+        <w:pStyle w:val="BodyText"/>
+        <w:ind w:left="183" w:right="4808"/>
+      </w:pPr>
+      <w:proofErr w:type="spellStart"/>
       <w:r>
         <w:t>Direktur</w:t>
       </w:r>
+      <w:proofErr w:type="spellEnd"/>
       <w:r>
         <w:rPr>
           <w:spacing w:val="-1"/>
@@ -904,7 +1123,7 @@
         <mc:AlternateContent>
           <mc:Choice Requires="wps">
             <w:drawing>
-              <wp:anchor distT="0" distB="0" distL="0" distR="0" simplePos="0" relativeHeight="487588352" behindDoc="1" locked="0" layoutInCell="1" allowOverlap="1">
+              <wp:anchor distT="0" distB="0" distL="0" distR="0" simplePos="0" relativeHeight="487588352" behindDoc="1" locked="0" layoutInCell="1" allowOverlap="1" wp14:anchorId="14F4E4EA" wp14:editId="11FE9BC9">
                 <wp:simplePos x="0" y="0"/>
                 <wp:positionH relativeFrom="page">
                   <wp:posOffset>1219200</wp:posOffset>
@@ -983,7 +1202,7 @@
         <mc:AlternateContent>
           <mc:Choice Requires="wps">
             <w:drawing>
-              <wp:anchor distT="0" distB="0" distL="0" distR="0" simplePos="0" relativeHeight="487588864" behindDoc="1" locked="0" layoutInCell="1" allowOverlap="1">
+              <wp:anchor distT="0" distB="0" distL="0" distR="0" simplePos="0" relativeHeight="487588864" behindDoc="1" locked="0" layoutInCell="1" allowOverlap="1" wp14:anchorId="6FAB1907" wp14:editId="11EC056D">
                 <wp:simplePos x="0" y="0"/>
                 <wp:positionH relativeFrom="page">
                   <wp:posOffset>1577340</wp:posOffset>
@@ -1062,7 +1281,7 @@
         <mc:AlternateContent>
           <mc:Choice Requires="wps">
             <w:drawing>
-              <wp:anchor distT="0" distB="0" distL="0" distR="0" simplePos="0" relativeHeight="487589376" behindDoc="1" locked="0" layoutInCell="1" allowOverlap="1">
+              <wp:anchor distT="0" distB="0" distL="0" distR="0" simplePos="0" relativeHeight="487589376" behindDoc="1" locked="0" layoutInCell="1" allowOverlap="1" wp14:anchorId="2698DF05" wp14:editId="51B0940A">
                 <wp:simplePos x="0" y="0"/>
                 <wp:positionH relativeFrom="page">
                   <wp:posOffset>4278630</wp:posOffset>
@@ -1141,7 +1360,7 @@
         <mc:AlternateContent>
           <mc:Choice Requires="wps">
             <w:drawing>
-              <wp:anchor distT="0" distB="0" distL="0" distR="0" simplePos="0" relativeHeight="487589888" behindDoc="1" locked="0" layoutInCell="1" allowOverlap="1">
+              <wp:anchor distT="0" distB="0" distL="0" distR="0" simplePos="0" relativeHeight="487589888" behindDoc="1" locked="0" layoutInCell="1" allowOverlap="1" wp14:anchorId="7E2C1992" wp14:editId="7CDE035A">
                 <wp:simplePos x="0" y="0"/>
                 <wp:positionH relativeFrom="page">
                   <wp:posOffset>5357495</wp:posOffset>
@@ -1220,7 +1439,7 @@
         <mc:AlternateContent>
           <mc:Choice Requires="wps">
             <w:drawing>
-              <wp:anchor distT="0" distB="0" distL="0" distR="0" simplePos="0" relativeHeight="487590400" behindDoc="1" locked="0" layoutInCell="1" allowOverlap="1">
+              <wp:anchor distT="0" distB="0" distL="0" distR="0" simplePos="0" relativeHeight="487590400" behindDoc="1" locked="0" layoutInCell="1" allowOverlap="1" wp14:anchorId="6C3383B6" wp14:editId="0F50CC3D">
                 <wp:simplePos x="0" y="0"/>
                 <wp:positionH relativeFrom="page">
                   <wp:posOffset>6618605</wp:posOffset>
@@ -1299,7 +1518,7 @@
         <mc:AlternateContent>
           <mc:Choice Requires="wps">
             <w:drawing>
-              <wp:anchor distT="0" distB="0" distL="114300" distR="114300" simplePos="0" relativeHeight="15731712" behindDoc="0" locked="0" layoutInCell="1" allowOverlap="1">
+              <wp:anchor distT="0" distB="0" distL="114300" distR="114300" simplePos="0" relativeHeight="15731712" behindDoc="0" locked="0" layoutInCell="1" allowOverlap="1" wp14:anchorId="29B80206" wp14:editId="13326D0F">
                 <wp:simplePos x="0" y="0"/>
                 <wp:positionH relativeFrom="page">
                   <wp:posOffset>1219200</wp:posOffset>
@@ -1378,7 +1597,7 @@
         <mc:AlternateContent>
           <mc:Choice Requires="wps">
             <w:drawing>
-              <wp:anchor distT="0" distB="0" distL="114300" distR="114300" simplePos="0" relativeHeight="15732224" behindDoc="0" locked="0" layoutInCell="1" allowOverlap="1">
+              <wp:anchor distT="0" distB="0" distL="114300" distR="114300" simplePos="0" relativeHeight="15732224" behindDoc="0" locked="0" layoutInCell="1" allowOverlap="1" wp14:anchorId="108E99DD" wp14:editId="49B17CB7">
                 <wp:simplePos x="0" y="0"/>
                 <wp:positionH relativeFrom="page">
                   <wp:posOffset>1577340</wp:posOffset>
@@ -1457,7 +1676,7 @@
         <mc:AlternateContent>
           <mc:Choice Requires="wps">
             <w:drawing>
-              <wp:anchor distT="0" distB="0" distL="114300" distR="114300" simplePos="0" relativeHeight="15732736" behindDoc="0" locked="0" layoutInCell="1" allowOverlap="1">
+              <wp:anchor distT="0" distB="0" distL="114300" distR="114300" simplePos="0" relativeHeight="15732736" behindDoc="0" locked="0" layoutInCell="1" allowOverlap="1" wp14:anchorId="390A529F" wp14:editId="5C1064F1">
                 <wp:simplePos x="0" y="0"/>
                 <wp:positionH relativeFrom="page">
                   <wp:posOffset>4278630</wp:posOffset>
@@ -1536,7 +1755,7 @@
         <mc:AlternateContent>
           <mc:Choice Requires="wps">
             <w:drawing>
-              <wp:anchor distT="0" distB="0" distL="114300" distR="114300" simplePos="0" relativeHeight="15733248" behindDoc="0" locked="0" layoutInCell="1" allowOverlap="1">
+              <wp:anchor distT="0" distB="0" distL="114300" distR="114300" simplePos="0" relativeHeight="15733248" behindDoc="0" locked="0" layoutInCell="1" allowOverlap="1" wp14:anchorId="7BFD60D1" wp14:editId="42782803">
                 <wp:simplePos x="0" y="0"/>
                 <wp:positionH relativeFrom="page">
                   <wp:posOffset>5357495</wp:posOffset>
@@ -1615,7 +1834,7 @@
         <mc:AlternateContent>
           <mc:Choice Requires="wps">
             <w:drawing>
-              <wp:anchor distT="0" distB="0" distL="114300" distR="114300" simplePos="0" relativeHeight="15733760" behindDoc="0" locked="0" layoutInCell="1" allowOverlap="1">
+              <wp:anchor distT="0" distB="0" distL="114300" distR="114300" simplePos="0" relativeHeight="15733760" behindDoc="0" locked="0" layoutInCell="1" allowOverlap="1" wp14:anchorId="16A3DF1F" wp14:editId="27B36E8C">
                 <wp:simplePos x="0" y="0"/>
                 <wp:positionH relativeFrom="page">
                   <wp:posOffset>6618605</wp:posOffset>
@@ -1687,8 +1906,21 @@
           </mc:Fallback>
         </mc:AlternateContent>
       </w:r>
-      <w:r>
-        <w:t>Dengan hormat,</w:t>
+      <w:proofErr w:type="spellStart"/>
+      <w:r>
+        <w:t>Dengan</w:t>
+      </w:r>
+      <w:proofErr w:type="spellEnd"/>
+      <w:r>
+        <w:t xml:space="preserve"> </w:t>
+      </w:r>
+      <w:proofErr w:type="spellStart"/>
+      <w:r>
+        <w:t>hormat</w:t>
+      </w:r>
+      <w:proofErr w:type="spellEnd"/>
+      <w:r>
+        <w:t>,</w:t>
       </w:r>
     </w:p>
     <w:p>
@@ -1698,45 +1930,55 @@
         <w:ind w:left="228" w:right="117"/>
         <w:jc w:val="both"/>
       </w:pPr>
+      <w:proofErr w:type="spellStart"/>
       <w:r>
         <w:t>Sehubungan</w:t>
       </w:r>
+      <w:proofErr w:type="spellEnd"/>
       <w:r>
         <w:rPr>
           <w:spacing w:val="51"/>
         </w:rPr>
         <w:t xml:space="preserve"> </w:t>
       </w:r>
+      <w:proofErr w:type="spellStart"/>
       <w:r>
         <w:t>dengan</w:t>
       </w:r>
+      <w:proofErr w:type="spellEnd"/>
       <w:r>
         <w:rPr>
           <w:spacing w:val="52"/>
         </w:rPr>
         <w:t xml:space="preserve"> </w:t>
       </w:r>
+      <w:proofErr w:type="spellStart"/>
       <w:r>
         <w:t>adanya</w:t>
       </w:r>
+      <w:proofErr w:type="spellEnd"/>
       <w:r>
         <w:rPr>
           <w:spacing w:val="52"/>
         </w:rPr>
         <w:t xml:space="preserve"> </w:t>
       </w:r>
+      <w:proofErr w:type="spellStart"/>
       <w:r>
         <w:t>kerjasama</w:t>
       </w:r>
+      <w:proofErr w:type="spellEnd"/>
       <w:r>
         <w:rPr>
           <w:spacing w:val="52"/>
         </w:rPr>
         <w:t xml:space="preserve"> </w:t>
       </w:r>
+      <w:proofErr w:type="spellStart"/>
       <w:r>
         <w:t>antara</w:t>
       </w:r>
+      <w:proofErr w:type="spellEnd"/>
       <w:r>
         <w:rPr>
           <w:spacing w:val="52"/>
@@ -1744,7 +1986,16 @@
         <w:t xml:space="preserve"> </w:t>
       </w:r>
       <w:r>
-        <w:t>………………</w:t>
+        <w:t>{</w:t>
+      </w:r>
+      <w:r>
+        <w:rPr>
+          <w:color w:val="0070C0"/>
+        </w:rPr>
+        <w:t>Nama Mitra</w:t>
+      </w:r>
+      <w:r>
+        <w:t>}</w:t>
       </w:r>
       <w:r>
         <w:rPr>
@@ -1788,32 +2039,66 @@
         </w:rPr>
         <w:t xml:space="preserve"> </w:t>
       </w:r>
+      <w:proofErr w:type="spellStart"/>
       <w:r>
         <w:t>dalam</w:t>
       </w:r>
+      <w:proofErr w:type="spellEnd"/>
       <w:r>
         <w:rPr>
           <w:spacing w:val="51"/>
         </w:rPr>
         <w:t xml:space="preserve"> </w:t>
       </w:r>
+      <w:proofErr w:type="spellStart"/>
+      <w:proofErr w:type="gramStart"/>
       <w:r>
         <w:t>penyelenggaraan</w:t>
       </w:r>
+      <w:proofErr w:type="spellEnd"/>
+      <w:r>
+        <w:t xml:space="preserve"> </w:t>
+      </w:r>
       <w:r>
         <w:rPr>
           <w:spacing w:val="-52"/>
         </w:rPr>
         <w:t xml:space="preserve"> </w:t>
       </w:r>
-      <w:r>
-        <w:t xml:space="preserve">kegiatan </w:t>
-      </w:r>
-      <w:r>
-        <w:t>………………</w:t>
-      </w:r>
-      <w:r>
-        <w:t xml:space="preserve">. </w:t>
+      <w:proofErr w:type="spellStart"/>
+      <w:r>
+        <w:t>kegiatan</w:t>
+      </w:r>
+      <w:proofErr w:type="spellEnd"/>
+      <w:proofErr w:type="gramEnd"/>
+      <w:r>
+        <w:t xml:space="preserve"> </w:t>
+      </w:r>
+      <w:r>
+        <w:t>{</w:t>
+      </w:r>
+      <w:r>
+        <w:rPr>
+          <w:color w:val="0070C0"/>
+        </w:rPr>
+        <w:t xml:space="preserve">Nama </w:t>
+      </w:r>
+      <w:proofErr w:type="spellStart"/>
+      <w:r>
+        <w:rPr>
+          <w:color w:val="0070C0"/>
+        </w:rPr>
+        <w:t>Kegiatan</w:t>
+      </w:r>
+      <w:proofErr w:type="spellEnd"/>
+      <w:r>
+        <w:t>}.</w:t>
+      </w:r>
+      <w:r>
+        <w:rPr>
+          <w:color w:val="0070C0"/>
+        </w:rPr>
+        <w:t xml:space="preserve"> </w:t>
       </w:r>
       <w:r>
         <w:t>Untuk</w:t>
@@ -1842,9 +2127,51 @@
         </w:rPr>
         <w:t xml:space="preserve"> </w:t>
       </w:r>
-      <w:r>
-        <w:t>ingin mengajukan permohonan izin kegiatan tersebut</w:t>
-      </w:r>
+      <w:proofErr w:type="spellStart"/>
+      <w:r>
+        <w:t>ingin</w:t>
+      </w:r>
+      <w:proofErr w:type="spellEnd"/>
+      <w:r>
+        <w:t xml:space="preserve"> </w:t>
+      </w:r>
+      <w:proofErr w:type="spellStart"/>
+      <w:r>
+        <w:t>mengajukan</w:t>
+      </w:r>
+      <w:proofErr w:type="spellEnd"/>
+      <w:r>
+        <w:t xml:space="preserve"> </w:t>
+      </w:r>
+      <w:proofErr w:type="spellStart"/>
+      <w:r>
+        <w:t>permohonan</w:t>
+      </w:r>
+      <w:proofErr w:type="spellEnd"/>
+      <w:r>
+        <w:t xml:space="preserve"> </w:t>
+      </w:r>
+      <w:proofErr w:type="spellStart"/>
+      <w:r>
+        <w:t>izin</w:t>
+      </w:r>
+      <w:proofErr w:type="spellEnd"/>
+      <w:r>
+        <w:t xml:space="preserve"> </w:t>
+      </w:r>
+      <w:proofErr w:type="spellStart"/>
+      <w:r>
+        <w:t>kegiatan</w:t>
+      </w:r>
+      <w:proofErr w:type="spellEnd"/>
+      <w:r>
+        <w:t xml:space="preserve"> </w:t>
+      </w:r>
+      <w:proofErr w:type="spellStart"/>
+      <w:r>
+        <w:t>tersebut</w:t>
+      </w:r>
+      <w:proofErr w:type="spellEnd"/>
       <w:r>
         <w:t>. Adapun</w:t>
       </w:r>
@@ -1863,938 +2190,246 @@
         </w:rPr>
         <w:t xml:space="preserve"> </w:t>
       </w:r>
+      <w:proofErr w:type="spellStart"/>
       <w:r>
         <w:t>terkait</w:t>
       </w:r>
+      <w:proofErr w:type="spellEnd"/>
       <w:r>
         <w:rPr>
           <w:spacing w:val="1"/>
         </w:rPr>
         <w:t xml:space="preserve"> </w:t>
       </w:r>
+      <w:proofErr w:type="spellStart"/>
       <w:r>
         <w:t>pelaksanaan</w:t>
       </w:r>
+      <w:proofErr w:type="spellEnd"/>
       <w:r>
         <w:rPr>
           <w:spacing w:val="1"/>
         </w:rPr>
         <w:t xml:space="preserve"> </w:t>
       </w:r>
-      <w:r>
-        <w:t xml:space="preserve">kegiatan </w:t>
-      </w:r>
-      <w:r>
-        <w:t>………………</w:t>
-      </w:r>
-      <w:r>
-        <w:t xml:space="preserve"> adalah</w:t>
-      </w:r>
+      <w:proofErr w:type="spellStart"/>
+      <w:r>
+        <w:t>kegiatan</w:t>
+      </w:r>
+      <w:proofErr w:type="spellEnd"/>
+      <w:r>
+        <w:t xml:space="preserve"> </w:t>
+      </w:r>
+      <w:r>
+        <w:t>{</w:t>
+      </w:r>
+      <w:r>
+        <w:rPr>
+          <w:color w:val="0070C0"/>
+        </w:rPr>
+        <w:t xml:space="preserve">Nama </w:t>
+      </w:r>
+      <w:proofErr w:type="spellStart"/>
+      <w:r>
+        <w:rPr>
+          <w:color w:val="0070C0"/>
+        </w:rPr>
+        <w:t>Kegiatan</w:t>
+      </w:r>
+      <w:proofErr w:type="spellEnd"/>
+      <w:r>
+        <w:t>}</w:t>
+      </w:r>
+      <w:r>
+        <w:t xml:space="preserve"> </w:t>
+      </w:r>
+      <w:proofErr w:type="spellStart"/>
+      <w:r>
+        <w:t>adalah</w:t>
+      </w:r>
+      <w:proofErr w:type="spellEnd"/>
       <w:r>
         <w:rPr>
           <w:spacing w:val="1"/>
         </w:rPr>
         <w:t xml:space="preserve"> </w:t>
       </w:r>
-      <w:r>
-        <w:t>sebagai berikut:</w:t>
+      <w:proofErr w:type="spellStart"/>
+      <w:r>
+        <w:t>sebagai</w:t>
+      </w:r>
+      <w:proofErr w:type="spellEnd"/>
+      <w:r>
+        <w:t xml:space="preserve"> </w:t>
+      </w:r>
+      <w:proofErr w:type="spellStart"/>
+      <w:r>
+        <w:t>berikut</w:t>
+      </w:r>
+      <w:proofErr w:type="spellEnd"/>
+      <w:r>
+        <w:t>:</w:t>
       </w:r>
     </w:p>
     <w:p>
       <w:pPr>
         <w:pStyle w:val="BodyText"/>
-        <w:tabs>
-          <w:tab w:val="left" w:pos="2771"/>
-        </w:tabs>
-        <w:spacing w:before="186" w:line="350" w:lineRule="auto"/>
-        <w:ind w:left="749" w:right="5112"/>
-      </w:pPr>
-      <w:r>
-        <w:rPr>
-          <w:noProof/>
-        </w:rPr>
-        <mc:AlternateContent>
-          <mc:Choice Requires="wps">
-            <w:drawing>
-              <wp:anchor distT="0" distB="0" distL="114300" distR="114300" simplePos="0" relativeHeight="487539712" behindDoc="1" locked="0" layoutInCell="1" allowOverlap="1">
-                <wp:simplePos x="0" y="0"/>
-                <wp:positionH relativeFrom="page">
-                  <wp:posOffset>1577340</wp:posOffset>
-                </wp:positionH>
-                <wp:positionV relativeFrom="paragraph">
-                  <wp:posOffset>-190500</wp:posOffset>
-                </wp:positionV>
-                <wp:extent cx="6350" cy="6350"/>
-                <wp:effectExtent l="0" t="0" r="0" b="0"/>
-                <wp:wrapNone/>
-                <wp:docPr id="12" name="Rectangle 16"/>
-                <wp:cNvGraphicFramePr>
-                  <a:graphicFrameLocks xmlns:a="http://schemas.openxmlformats.org/drawingml/2006/main"/>
-                </wp:cNvGraphicFramePr>
-                <a:graphic xmlns:a="http://schemas.openxmlformats.org/drawingml/2006/main">
-                  <a:graphicData uri="http://schemas.microsoft.com/office/word/2010/wordprocessingShape">
-                    <wps:wsp>
-                      <wps:cNvSpPr>
-                        <a:spLocks noChangeArrowheads="1"/>
-                      </wps:cNvSpPr>
-                      <wps:spPr bwMode="auto">
-                        <a:xfrm>
-                          <a:off x="0" y="0"/>
-                          <a:ext cx="6350" cy="6350"/>
-                        </a:xfrm>
-                        <a:prstGeom prst="rect">
-                          <a:avLst/>
-                        </a:prstGeom>
-                        <a:solidFill>
-                          <a:srgbClr val="000000"/>
-                        </a:solidFill>
-                        <a:ln>
-                          <a:noFill/>
-                        </a:ln>
-                        <a:extLst>
-                          <a:ext uri="{91240B29-F687-4F45-9708-019B960494DF}">
-                            <a14:hiddenLine xmlns:a14="http://schemas.microsoft.com/office/drawing/2010/main" w="9525">
-                              <a:solidFill>
-                                <a:srgbClr val="000000"/>
-                              </a:solidFill>
-                              <a:miter lim="800000"/>
-                              <a:headEnd/>
-                              <a:tailEnd/>
-                            </a14:hiddenLine>
-                          </a:ext>
-                        </a:extLst>
-                      </wps:spPr>
-                      <wps:bodyPr rot="0" vert="horz" wrap="square" lIns="91440" tIns="45720" rIns="91440" bIns="45720" anchor="t" anchorCtr="0" upright="1">
-                        <a:noAutofit/>
-                      </wps:bodyPr>
-                    </wps:wsp>
-                  </a:graphicData>
-                </a:graphic>
-                <wp14:sizeRelH relativeFrom="page">
-                  <wp14:pctWidth>0</wp14:pctWidth>
-                </wp14:sizeRelH>
-                <wp14:sizeRelV relativeFrom="page">
-                  <wp14:pctHeight>0</wp14:pctHeight>
-                </wp14:sizeRelV>
-              </wp:anchor>
-            </w:drawing>
-          </mc:Choice>
-          <mc:Fallback>
-            <w:pict>
-              <v:rect w14:anchorId="0168F382" id="Rectangle 16" o:spid="_x0000_s1026" style="position:absolute;margin-left:124.2pt;margin-top:-15pt;width:.5pt;height:.5pt;z-index:-15776768;visibility:visible;mso-wrap-style:square;mso-width-percent:0;mso-height-percent:0;mso-wrap-distance-left:9pt;mso-wrap-distance-top:0;mso-wrap-distance-right:9pt;mso-wrap-distance-bottom:0;mso-position-horizontal:absolute;mso-position-horizontal-relative:page;mso-position-vertical:absolute;mso-position-vertical-relative:text;mso-width-percent:0;mso-height-percent:0;mso-width-relative:page;mso-height-relative:page;v-text-anchor:top" o:gfxdata="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" fillcolor="black" stroked="f">
-                <w10:wrap anchorx="page"/>
-              </v:rect>
-            </w:pict>
-          </mc:Fallback>
-        </mc:AlternateContent>
-      </w:r>
-      <w:r>
-        <w:rPr>
-          <w:noProof/>
-        </w:rPr>
-        <mc:AlternateContent>
-          <mc:Choice Requires="wps">
-            <w:drawing>
-              <wp:anchor distT="0" distB="0" distL="114300" distR="114300" simplePos="0" relativeHeight="487541248" behindDoc="1" locked="0" layoutInCell="1" allowOverlap="1">
-                <wp:simplePos x="0" y="0"/>
-                <wp:positionH relativeFrom="page">
-                  <wp:posOffset>1219200</wp:posOffset>
-                </wp:positionH>
-                <wp:positionV relativeFrom="paragraph">
-                  <wp:posOffset>-190500</wp:posOffset>
-                </wp:positionV>
-                <wp:extent cx="6350" cy="6350"/>
-                <wp:effectExtent l="0" t="0" r="0" b="0"/>
-                <wp:wrapNone/>
-                <wp:docPr id="11" name="Rectangle 15"/>
-                <wp:cNvGraphicFramePr>
-                  <a:graphicFrameLocks xmlns:a="http://schemas.openxmlformats.org/drawingml/2006/main"/>
-                </wp:cNvGraphicFramePr>
-                <a:graphic xmlns:a="http://schemas.openxmlformats.org/drawingml/2006/main">
-                  <a:graphicData uri="http://schemas.microsoft.com/office/word/2010/wordprocessingShape">
-                    <wps:wsp>
-                      <wps:cNvSpPr>
-                        <a:spLocks noChangeArrowheads="1"/>
-                      </wps:cNvSpPr>
-                      <wps:spPr bwMode="auto">
-                        <a:xfrm>
-                          <a:off x="0" y="0"/>
-                          <a:ext cx="6350" cy="6350"/>
-                        </a:xfrm>
-                        <a:prstGeom prst="rect">
-                          <a:avLst/>
-                        </a:prstGeom>
-                        <a:solidFill>
-                          <a:srgbClr val="000000"/>
-                        </a:solidFill>
-                        <a:ln>
-                          <a:noFill/>
-                        </a:ln>
-                        <a:extLst>
-                          <a:ext uri="{91240B29-F687-4F45-9708-019B960494DF}">
-                            <a14:hiddenLine xmlns:a14="http://schemas.microsoft.com/office/drawing/2010/main" w="9525">
-                              <a:solidFill>
-                                <a:srgbClr val="000000"/>
-                              </a:solidFill>
-                              <a:miter lim="800000"/>
-                              <a:headEnd/>
-                              <a:tailEnd/>
-                            </a14:hiddenLine>
-                          </a:ext>
-                        </a:extLst>
-                      </wps:spPr>
-                      <wps:bodyPr rot="0" vert="horz" wrap="square" lIns="91440" tIns="45720" rIns="91440" bIns="45720" anchor="t" anchorCtr="0" upright="1">
-                        <a:noAutofit/>
-                      </wps:bodyPr>
-                    </wps:wsp>
-                  </a:graphicData>
-                </a:graphic>
-                <wp14:sizeRelH relativeFrom="page">
-                  <wp14:pctWidth>0</wp14:pctWidth>
-                </wp14:sizeRelH>
-                <wp14:sizeRelV relativeFrom="page">
-                  <wp14:pctHeight>0</wp14:pctHeight>
-                </wp14:sizeRelV>
-              </wp:anchor>
-            </w:drawing>
-          </mc:Choice>
-          <mc:Fallback>
-            <w:pict>
-              <v:rect w14:anchorId="4871F2DD" id="Rectangle 15" o:spid="_x0000_s1026" style="position:absolute;margin-left:96pt;margin-top:-15pt;width:.5pt;height:.5pt;z-index:-15775232;visibility:visible;mso-wrap-style:square;mso-width-percent:0;mso-height-percent:0;mso-wrap-distance-left:9pt;mso-wrap-distance-top:0;mso-wrap-distance-right:9pt;mso-wrap-distance-bottom:0;mso-position-horizontal:absolute;mso-position-horizontal-relative:page;mso-position-vertical:absolute;mso-position-vertical-relative:text;mso-width-percent:0;mso-height-percent:0;mso-width-relative:page;mso-height-relative:page;v-text-anchor:top" o:gfxdata="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" fillcolor="black" stroked="f">
-                <w10:wrap anchorx="page"/>
-              </v:rect>
-            </w:pict>
-          </mc:Fallback>
-        </mc:AlternateContent>
-      </w:r>
-      <w:r>
-        <w:rPr>
-          <w:noProof/>
-        </w:rPr>
-        <mc:AlternateContent>
-          <mc:Choice Requires="wps">
-            <w:drawing>
-              <wp:anchor distT="0" distB="0" distL="114300" distR="114300" simplePos="0" relativeHeight="487541760" behindDoc="1" locked="0" layoutInCell="1" allowOverlap="1">
-                <wp:simplePos x="0" y="0"/>
-                <wp:positionH relativeFrom="page">
-                  <wp:posOffset>4278630</wp:posOffset>
-                </wp:positionH>
-                <wp:positionV relativeFrom="paragraph">
-                  <wp:posOffset>-190500</wp:posOffset>
-                </wp:positionV>
-                <wp:extent cx="6350" cy="6350"/>
-                <wp:effectExtent l="0" t="0" r="0" b="0"/>
-                <wp:wrapNone/>
-                <wp:docPr id="10" name="Rectangle 14"/>
-                <wp:cNvGraphicFramePr>
-                  <a:graphicFrameLocks xmlns:a="http://schemas.openxmlformats.org/drawingml/2006/main"/>
-                </wp:cNvGraphicFramePr>
-                <a:graphic xmlns:a="http://schemas.openxmlformats.org/drawingml/2006/main">
-                  <a:graphicData uri="http://schemas.microsoft.com/office/word/2010/wordprocessingShape">
-                    <wps:wsp>
-                      <wps:cNvSpPr>
-                        <a:spLocks noChangeArrowheads="1"/>
-                      </wps:cNvSpPr>
-                      <wps:spPr bwMode="auto">
-                        <a:xfrm>
-                          <a:off x="0" y="0"/>
-                          <a:ext cx="6350" cy="6350"/>
-                        </a:xfrm>
-                        <a:prstGeom prst="rect">
-                          <a:avLst/>
-                        </a:prstGeom>
-                        <a:solidFill>
-                          <a:srgbClr val="000000"/>
-                        </a:solidFill>
-                        <a:ln>
-                          <a:noFill/>
-                        </a:ln>
-                        <a:extLst>
-                          <a:ext uri="{91240B29-F687-4F45-9708-019B960494DF}">
-                            <a14:hiddenLine xmlns:a14="http://schemas.microsoft.com/office/drawing/2010/main" w="9525">
-                              <a:solidFill>
-                                <a:srgbClr val="000000"/>
-                              </a:solidFill>
-                              <a:miter lim="800000"/>
-                              <a:headEnd/>
-                              <a:tailEnd/>
-                            </a14:hiddenLine>
-                          </a:ext>
-                        </a:extLst>
-                      </wps:spPr>
-                      <wps:bodyPr rot="0" vert="horz" wrap="square" lIns="91440" tIns="45720" rIns="91440" bIns="45720" anchor="t" anchorCtr="0" upright="1">
-                        <a:noAutofit/>
-                      </wps:bodyPr>
-                    </wps:wsp>
-                  </a:graphicData>
-                </a:graphic>
-                <wp14:sizeRelH relativeFrom="page">
-                  <wp14:pctWidth>0</wp14:pctWidth>
-                </wp14:sizeRelH>
-                <wp14:sizeRelV relativeFrom="page">
-                  <wp14:pctHeight>0</wp14:pctHeight>
-                </wp14:sizeRelV>
-              </wp:anchor>
-            </w:drawing>
-          </mc:Choice>
-          <mc:Fallback>
-            <w:pict>
-              <v:rect w14:anchorId="22FBA31E" id="Rectangle 14" o:spid="_x0000_s1026" style="position:absolute;margin-left:336.9pt;margin-top:-15pt;width:.5pt;height:.5pt;z-index:-15774720;visibility:visible;mso-wrap-style:square;mso-width-percent:0;mso-height-percent:0;mso-wrap-distance-left:9pt;mso-wrap-distance-top:0;mso-wrap-distance-right:9pt;mso-wrap-distance-bottom:0;mso-position-horizontal:absolute;mso-position-horizontal-relative:page;mso-position-vertical:absolute;mso-position-vertical-relative:text;mso-width-percent:0;mso-height-percent:0;mso-width-relative:page;mso-height-relative:page;v-text-anchor:top" o:gfxdata="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" fillcolor="black" stroked="f">
-                <w10:wrap anchorx="page"/>
-              </v:rect>
-            </w:pict>
-          </mc:Fallback>
-        </mc:AlternateContent>
-      </w:r>
-      <w:r>
-        <w:rPr>
-          <w:noProof/>
-        </w:rPr>
-        <mc:AlternateContent>
-          <mc:Choice Requires="wps">
-            <w:drawing>
-              <wp:anchor distT="0" distB="0" distL="114300" distR="114300" simplePos="0" relativeHeight="487542272" behindDoc="1" locked="0" layoutInCell="1" allowOverlap="1">
-                <wp:simplePos x="0" y="0"/>
-                <wp:positionH relativeFrom="page">
-                  <wp:posOffset>5357495</wp:posOffset>
-                </wp:positionH>
-                <wp:positionV relativeFrom="paragraph">
-                  <wp:posOffset>-190500</wp:posOffset>
-                </wp:positionV>
-                <wp:extent cx="6350" cy="6350"/>
-                <wp:effectExtent l="0" t="0" r="0" b="0"/>
-                <wp:wrapNone/>
-                <wp:docPr id="9" name="Rectangle 13"/>
-                <wp:cNvGraphicFramePr>
-                  <a:graphicFrameLocks xmlns:a="http://schemas.openxmlformats.org/drawingml/2006/main"/>
-                </wp:cNvGraphicFramePr>
-                <a:graphic xmlns:a="http://schemas.openxmlformats.org/drawingml/2006/main">
-                  <a:graphicData uri="http://schemas.microsoft.com/office/word/2010/wordprocessingShape">
-                    <wps:wsp>
-                      <wps:cNvSpPr>
-                        <a:spLocks noChangeArrowheads="1"/>
-                      </wps:cNvSpPr>
-                      <wps:spPr bwMode="auto">
-                        <a:xfrm>
-                          <a:off x="0" y="0"/>
-                          <a:ext cx="6350" cy="6350"/>
-                        </a:xfrm>
-                        <a:prstGeom prst="rect">
-                          <a:avLst/>
-                        </a:prstGeom>
-                        <a:solidFill>
-                          <a:srgbClr val="000000"/>
-                        </a:solidFill>
-                        <a:ln>
-                          <a:noFill/>
-                        </a:ln>
-                        <a:extLst>
-                          <a:ext uri="{91240B29-F687-4F45-9708-019B960494DF}">
-                            <a14:hiddenLine xmlns:a14="http://schemas.microsoft.com/office/drawing/2010/main" w="9525">
-                              <a:solidFill>
-                                <a:srgbClr val="000000"/>
-                              </a:solidFill>
-                              <a:miter lim="800000"/>
-                              <a:headEnd/>
-                              <a:tailEnd/>
-                            </a14:hiddenLine>
-                          </a:ext>
-                        </a:extLst>
-                      </wps:spPr>
-                      <wps:bodyPr rot="0" vert="horz" wrap="square" lIns="91440" tIns="45720" rIns="91440" bIns="45720" anchor="t" anchorCtr="0" upright="1">
-                        <a:noAutofit/>
-                      </wps:bodyPr>
-                    </wps:wsp>
-                  </a:graphicData>
-                </a:graphic>
-                <wp14:sizeRelH relativeFrom="page">
-                  <wp14:pctWidth>0</wp14:pctWidth>
-                </wp14:sizeRelH>
-                <wp14:sizeRelV relativeFrom="page">
-                  <wp14:pctHeight>0</wp14:pctHeight>
-                </wp14:sizeRelV>
-              </wp:anchor>
-            </w:drawing>
-          </mc:Choice>
-          <mc:Fallback>
-            <w:pict>
-              <v:rect w14:anchorId="164132E6" id="Rectangle 13" o:spid="_x0000_s1026" style="position:absolute;margin-left:421.85pt;margin-top:-15pt;width:.5pt;height:.5pt;z-index:-15774208;visibility:visible;mso-wrap-style:square;mso-width-percent:0;mso-height-percent:0;mso-wrap-distance-left:9pt;mso-wrap-distance-top:0;mso-wrap-distance-right:9pt;mso-wrap-distance-bottom:0;mso-position-horizontal:absolute;mso-position-horizontal-relative:page;mso-position-vertical:absolute;mso-position-vertical-relative:text;mso-width-percent:0;mso-height-percent:0;mso-width-relative:page;mso-height-relative:page;v-text-anchor:top" o:gfxdata="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" fillcolor="black" stroked="f">
-                <w10:wrap anchorx="page"/>
-              </v:rect>
-            </w:pict>
-          </mc:Fallback>
-        </mc:AlternateContent>
-      </w:r>
-      <w:r>
-        <w:rPr>
-          <w:noProof/>
-        </w:rPr>
-        <mc:AlternateContent>
-          <mc:Choice Requires="wps">
-            <w:drawing>
-              <wp:anchor distT="0" distB="0" distL="114300" distR="114300" simplePos="0" relativeHeight="487542784" behindDoc="1" locked="0" layoutInCell="1" allowOverlap="1">
-                <wp:simplePos x="0" y="0"/>
-                <wp:positionH relativeFrom="page">
-                  <wp:posOffset>6618605</wp:posOffset>
-                </wp:positionH>
-                <wp:positionV relativeFrom="paragraph">
-                  <wp:posOffset>-190500</wp:posOffset>
-                </wp:positionV>
-                <wp:extent cx="6350" cy="6350"/>
-                <wp:effectExtent l="0" t="0" r="0" b="0"/>
-                <wp:wrapNone/>
-                <wp:docPr id="8" name="Rectangle 12"/>
-                <wp:cNvGraphicFramePr>
-                  <a:graphicFrameLocks xmlns:a="http://schemas.openxmlformats.org/drawingml/2006/main"/>
-                </wp:cNvGraphicFramePr>
-                <a:graphic xmlns:a="http://schemas.openxmlformats.org/drawingml/2006/main">
-                  <a:graphicData uri="http://schemas.microsoft.com/office/word/2010/wordprocessingShape">
-                    <wps:wsp>
-                      <wps:cNvSpPr>
-                        <a:spLocks noChangeArrowheads="1"/>
-                      </wps:cNvSpPr>
-                      <wps:spPr bwMode="auto">
-                        <a:xfrm>
-                          <a:off x="0" y="0"/>
-                          <a:ext cx="6350" cy="6350"/>
-                        </a:xfrm>
-                        <a:prstGeom prst="rect">
-                          <a:avLst/>
-                        </a:prstGeom>
-                        <a:solidFill>
-                          <a:srgbClr val="000000"/>
-                        </a:solidFill>
-                        <a:ln>
-                          <a:noFill/>
-                        </a:ln>
-                        <a:extLst>
-                          <a:ext uri="{91240B29-F687-4F45-9708-019B960494DF}">
-                            <a14:hiddenLine xmlns:a14="http://schemas.microsoft.com/office/drawing/2010/main" w="9525">
-                              <a:solidFill>
-                                <a:srgbClr val="000000"/>
-                              </a:solidFill>
-                              <a:miter lim="800000"/>
-                              <a:headEnd/>
-                              <a:tailEnd/>
-                            </a14:hiddenLine>
-                          </a:ext>
-                        </a:extLst>
-                      </wps:spPr>
-                      <wps:bodyPr rot="0" vert="horz" wrap="square" lIns="91440" tIns="45720" rIns="91440" bIns="45720" anchor="t" anchorCtr="0" upright="1">
-                        <a:noAutofit/>
-                      </wps:bodyPr>
-                    </wps:wsp>
-                  </a:graphicData>
-                </a:graphic>
-                <wp14:sizeRelH relativeFrom="page">
-                  <wp14:pctWidth>0</wp14:pctWidth>
-                </wp14:sizeRelH>
-                <wp14:sizeRelV relativeFrom="page">
-                  <wp14:pctHeight>0</wp14:pctHeight>
-                </wp14:sizeRelV>
-              </wp:anchor>
-            </w:drawing>
-          </mc:Choice>
-          <mc:Fallback>
-            <w:pict>
-              <v:rect w14:anchorId="0A38FE40" id="Rectangle 12" o:spid="_x0000_s1026" style="position:absolute;margin-left:521.15pt;margin-top:-15pt;width:.5pt;height:.5pt;z-index:-15773696;visibility:visible;mso-wrap-style:square;mso-width-percent:0;mso-height-percent:0;mso-wrap-distance-left:9pt;mso-wrap-distance-top:0;mso-wrap-distance-right:9pt;mso-wrap-distance-bottom:0;mso-position-horizontal:absolute;mso-position-horizontal-relative:page;mso-position-vertical:absolute;mso-position-vertical-relative:text;mso-width-percent:0;mso-height-percent:0;mso-width-relative:page;mso-height-relative:page;v-text-anchor:top" o:gfxdata="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" fillcolor="black" stroked="f">
-                <w10:wrap anchorx="page"/>
-              </v:rect>
-            </w:pict>
-          </mc:Fallback>
-        </mc:AlternateContent>
-      </w:r>
-      <w:r>
-        <w:rPr>
-          <w:noProof/>
-        </w:rPr>
-        <mc:AlternateContent>
-          <mc:Choice Requires="wps">
-            <w:drawing>
-              <wp:anchor distT="0" distB="0" distL="114300" distR="114300" simplePos="0" relativeHeight="15737856" behindDoc="0" locked="0" layoutInCell="1" allowOverlap="1">
-                <wp:simplePos x="0" y="0"/>
-                <wp:positionH relativeFrom="page">
-                  <wp:posOffset>1219200</wp:posOffset>
-                </wp:positionH>
-                <wp:positionV relativeFrom="paragraph">
-                  <wp:posOffset>618490</wp:posOffset>
-                </wp:positionV>
-                <wp:extent cx="6350" cy="6350"/>
-                <wp:effectExtent l="0" t="0" r="0" b="0"/>
-                <wp:wrapNone/>
-                <wp:docPr id="7" name="Rectangle 11"/>
-                <wp:cNvGraphicFramePr>
-                  <a:graphicFrameLocks xmlns:a="http://schemas.openxmlformats.org/drawingml/2006/main"/>
-                </wp:cNvGraphicFramePr>
-                <a:graphic xmlns:a="http://schemas.openxmlformats.org/drawingml/2006/main">
-                  <a:graphicData uri="http://schemas.microsoft.com/office/word/2010/wordprocessingShape">
-                    <wps:wsp>
-                      <wps:cNvSpPr>
-                        <a:spLocks noChangeArrowheads="1"/>
-                      </wps:cNvSpPr>
-                      <wps:spPr bwMode="auto">
-                        <a:xfrm>
-                          <a:off x="0" y="0"/>
-                          <a:ext cx="6350" cy="6350"/>
-                        </a:xfrm>
-                        <a:prstGeom prst="rect">
-                          <a:avLst/>
-                        </a:prstGeom>
-                        <a:solidFill>
-                          <a:srgbClr val="000000"/>
-                        </a:solidFill>
-                        <a:ln>
-                          <a:noFill/>
-                        </a:ln>
-                        <a:extLst>
-                          <a:ext uri="{91240B29-F687-4F45-9708-019B960494DF}">
-                            <a14:hiddenLine xmlns:a14="http://schemas.microsoft.com/office/drawing/2010/main" w="9525">
-                              <a:solidFill>
-                                <a:srgbClr val="000000"/>
-                              </a:solidFill>
-                              <a:miter lim="800000"/>
-                              <a:headEnd/>
-                              <a:tailEnd/>
-                            </a14:hiddenLine>
-                          </a:ext>
-                        </a:extLst>
-                      </wps:spPr>
-                      <wps:bodyPr rot="0" vert="horz" wrap="square" lIns="91440" tIns="45720" rIns="91440" bIns="45720" anchor="t" anchorCtr="0" upright="1">
-                        <a:noAutofit/>
-                      </wps:bodyPr>
-                    </wps:wsp>
-                  </a:graphicData>
-                </a:graphic>
-                <wp14:sizeRelH relativeFrom="page">
-                  <wp14:pctWidth>0</wp14:pctWidth>
-                </wp14:sizeRelH>
-                <wp14:sizeRelV relativeFrom="page">
-                  <wp14:pctHeight>0</wp14:pctHeight>
-                </wp14:sizeRelV>
-              </wp:anchor>
-            </w:drawing>
-          </mc:Choice>
-          <mc:Fallback>
-            <w:pict>
-              <v:rect w14:anchorId="18EC92EA" id="Rectangle 11" o:spid="_x0000_s1026" style="position:absolute;margin-left:96pt;margin-top:48.7pt;width:.5pt;height:.5pt;z-index:15737856;visibility:visible;mso-wrap-style:square;mso-width-percent:0;mso-height-percent:0;mso-wrap-distance-left:9pt;mso-wrap-distance-top:0;mso-wrap-distance-right:9pt;mso-wrap-distance-bottom:0;mso-position-horizontal:absolute;mso-position-horizontal-relative:page;mso-position-vertical:absolute;mso-position-vertical-relative:text;mso-width-percent:0;mso-height-percent:0;mso-width-relative:page;mso-height-relative:page;v-text-anchor:top" o:gfxdata="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" fillcolor="black" stroked="f">
-                <w10:wrap anchorx="page"/>
-              </v:rect>
-            </w:pict>
-          </mc:Fallback>
-        </mc:AlternateContent>
-      </w:r>
-      <w:r>
-        <w:rPr>
-          <w:noProof/>
-        </w:rPr>
-        <mc:AlternateContent>
-          <mc:Choice Requires="wps">
-            <w:drawing>
-              <wp:anchor distT="0" distB="0" distL="114300" distR="114300" simplePos="0" relativeHeight="487543808" behindDoc="1" locked="0" layoutInCell="1" allowOverlap="1">
-                <wp:simplePos x="0" y="0"/>
-                <wp:positionH relativeFrom="page">
-                  <wp:posOffset>1577340</wp:posOffset>
-                </wp:positionH>
-                <wp:positionV relativeFrom="paragraph">
-                  <wp:posOffset>618490</wp:posOffset>
-                </wp:positionV>
-                <wp:extent cx="6350" cy="6350"/>
-                <wp:effectExtent l="0" t="0" r="0" b="0"/>
-                <wp:wrapNone/>
-                <wp:docPr id="6" name="Rectangle 10"/>
-                <wp:cNvGraphicFramePr>
-                  <a:graphicFrameLocks xmlns:a="http://schemas.openxmlformats.org/drawingml/2006/main"/>
-                </wp:cNvGraphicFramePr>
-                <a:graphic xmlns:a="http://schemas.openxmlformats.org/drawingml/2006/main">
-                  <a:graphicData uri="http://schemas.microsoft.com/office/word/2010/wordprocessingShape">
-                    <wps:wsp>
-                      <wps:cNvSpPr>
-                        <a:spLocks noChangeArrowheads="1"/>
-                      </wps:cNvSpPr>
-                      <wps:spPr bwMode="auto">
-                        <a:xfrm>
-                          <a:off x="0" y="0"/>
-                          <a:ext cx="6350" cy="6350"/>
-                        </a:xfrm>
-                        <a:prstGeom prst="rect">
-                          <a:avLst/>
-                        </a:prstGeom>
-                        <a:solidFill>
-                          <a:srgbClr val="000000"/>
-                        </a:solidFill>
-                        <a:ln>
-                          <a:noFill/>
-                        </a:ln>
-                        <a:extLst>
-                          <a:ext uri="{91240B29-F687-4F45-9708-019B960494DF}">
-                            <a14:hiddenLine xmlns:a14="http://schemas.microsoft.com/office/drawing/2010/main" w="9525">
-                              <a:solidFill>
-                                <a:srgbClr val="000000"/>
-                              </a:solidFill>
-                              <a:miter lim="800000"/>
-                              <a:headEnd/>
-                              <a:tailEnd/>
-                            </a14:hiddenLine>
-                          </a:ext>
-                        </a:extLst>
-                      </wps:spPr>
-                      <wps:bodyPr rot="0" vert="horz" wrap="square" lIns="91440" tIns="45720" rIns="91440" bIns="45720" anchor="t" anchorCtr="0" upright="1">
-                        <a:noAutofit/>
-                      </wps:bodyPr>
-                    </wps:wsp>
-                  </a:graphicData>
-                </a:graphic>
-                <wp14:sizeRelH relativeFrom="page">
-                  <wp14:pctWidth>0</wp14:pctWidth>
-                </wp14:sizeRelH>
-                <wp14:sizeRelV relativeFrom="page">
-                  <wp14:pctHeight>0</wp14:pctHeight>
-                </wp14:sizeRelV>
-              </wp:anchor>
-            </w:drawing>
-          </mc:Choice>
-          <mc:Fallback>
-            <w:pict>
-              <v:rect w14:anchorId="049BA9A2" id="Rectangle 10" o:spid="_x0000_s1026" style="position:absolute;margin-left:124.2pt;margin-top:48.7pt;width:.5pt;height:.5pt;z-index:-15772672;visibility:visible;mso-wrap-style:square;mso-width-percent:0;mso-height-percent:0;mso-wrap-distance-left:9pt;mso-wrap-distance-top:0;mso-wrap-distance-right:9pt;mso-wrap-distance-bottom:0;mso-position-horizontal:absolute;mso-position-horizontal-relative:page;mso-position-vertical:absolute;mso-position-vertical-relative:text;mso-width-percent:0;mso-height-percent:0;mso-width-relative:page;mso-height-relative:page;v-text-anchor:top" o:gfxdata="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" fillcolor="black" stroked="f">
-                <w10:wrap anchorx="page"/>
-              </v:rect>
-            </w:pict>
-          </mc:Fallback>
-        </mc:AlternateContent>
-      </w:r>
-      <w:r>
-        <w:rPr>
-          <w:noProof/>
-        </w:rPr>
-        <mc:AlternateContent>
-          <mc:Choice Requires="wps">
-            <w:drawing>
-              <wp:anchor distT="0" distB="0" distL="114300" distR="114300" simplePos="0" relativeHeight="15738880" behindDoc="0" locked="0" layoutInCell="1" allowOverlap="1">
-                <wp:simplePos x="0" y="0"/>
-                <wp:positionH relativeFrom="page">
-                  <wp:posOffset>4278630</wp:posOffset>
-                </wp:positionH>
-                <wp:positionV relativeFrom="paragraph">
-                  <wp:posOffset>618490</wp:posOffset>
-                </wp:positionV>
-                <wp:extent cx="6350" cy="6350"/>
-                <wp:effectExtent l="0" t="0" r="0" b="0"/>
-                <wp:wrapNone/>
-                <wp:docPr id="5" name="Rectangle 9"/>
-                <wp:cNvGraphicFramePr>
-                  <a:graphicFrameLocks xmlns:a="http://schemas.openxmlformats.org/drawingml/2006/main"/>
-                </wp:cNvGraphicFramePr>
-                <a:graphic xmlns:a="http://schemas.openxmlformats.org/drawingml/2006/main">
-                  <a:graphicData uri="http://schemas.microsoft.com/office/word/2010/wordprocessingShape">
-                    <wps:wsp>
-                      <wps:cNvSpPr>
-                        <a:spLocks noChangeArrowheads="1"/>
-                      </wps:cNvSpPr>
-                      <wps:spPr bwMode="auto">
-                        <a:xfrm>
-                          <a:off x="0" y="0"/>
-                          <a:ext cx="6350" cy="6350"/>
-                        </a:xfrm>
-                        <a:prstGeom prst="rect">
-                          <a:avLst/>
-                        </a:prstGeom>
-                        <a:solidFill>
-                          <a:srgbClr val="000000"/>
-                        </a:solidFill>
-                        <a:ln>
-                          <a:noFill/>
-                        </a:ln>
-                        <a:extLst>
-                          <a:ext uri="{91240B29-F687-4F45-9708-019B960494DF}">
-                            <a14:hiddenLine xmlns:a14="http://schemas.microsoft.com/office/drawing/2010/main" w="9525">
-                              <a:solidFill>
-                                <a:srgbClr val="000000"/>
-                              </a:solidFill>
-                              <a:miter lim="800000"/>
-                              <a:headEnd/>
-                              <a:tailEnd/>
-                            </a14:hiddenLine>
-                          </a:ext>
-                        </a:extLst>
-                      </wps:spPr>
-                      <wps:bodyPr rot="0" vert="horz" wrap="square" lIns="91440" tIns="45720" rIns="91440" bIns="45720" anchor="t" anchorCtr="0" upright="1">
-                        <a:noAutofit/>
-                      </wps:bodyPr>
-                    </wps:wsp>
-                  </a:graphicData>
-                </a:graphic>
-                <wp14:sizeRelH relativeFrom="page">
-                  <wp14:pctWidth>0</wp14:pctWidth>
-                </wp14:sizeRelH>
-                <wp14:sizeRelV relativeFrom="page">
-                  <wp14:pctHeight>0</wp14:pctHeight>
-                </wp14:sizeRelV>
-              </wp:anchor>
-            </w:drawing>
-          </mc:Choice>
-          <mc:Fallback>
-            <w:pict>
-              <v:rect w14:anchorId="18CCBD50" id="Rectangle 9" o:spid="_x0000_s1026" style="position:absolute;margin-left:336.9pt;margin-top:48.7pt;width:.5pt;height:.5pt;z-index:15738880;visibility:visible;mso-wrap-style:square;mso-width-percent:0;mso-height-percent:0;mso-wrap-distance-left:9pt;mso-wrap-distance-top:0;mso-wrap-distance-right:9pt;mso-wrap-distance-bottom:0;mso-position-horizontal:absolute;mso-position-horizontal-relative:page;mso-position-vertical:absolute;mso-position-vertical-relative:text;mso-width-percent:0;mso-height-percent:0;mso-width-relative:page;mso-height-relative:page;v-text-anchor:top" o:gfxdata="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" fillcolor="black" stroked="f">
-                <w10:wrap anchorx="page"/>
-              </v:rect>
-            </w:pict>
-          </mc:Fallback>
-        </mc:AlternateContent>
-      </w:r>
-      <w:r>
-        <w:rPr>
-          <w:noProof/>
-        </w:rPr>
-        <mc:AlternateContent>
-          <mc:Choice Requires="wps">
-            <w:drawing>
-              <wp:anchor distT="0" distB="0" distL="114300" distR="114300" simplePos="0" relativeHeight="15739392" behindDoc="0" locked="0" layoutInCell="1" allowOverlap="1">
-                <wp:simplePos x="0" y="0"/>
-                <wp:positionH relativeFrom="page">
-                  <wp:posOffset>5357495</wp:posOffset>
-                </wp:positionH>
-                <wp:positionV relativeFrom="paragraph">
-                  <wp:posOffset>618490</wp:posOffset>
-                </wp:positionV>
-                <wp:extent cx="6350" cy="6350"/>
-                <wp:effectExtent l="0" t="0" r="0" b="0"/>
-                <wp:wrapNone/>
-                <wp:docPr id="4" name="Rectangle 8"/>
-                <wp:cNvGraphicFramePr>
-                  <a:graphicFrameLocks xmlns:a="http://schemas.openxmlformats.org/drawingml/2006/main"/>
-                </wp:cNvGraphicFramePr>
-                <a:graphic xmlns:a="http://schemas.openxmlformats.org/drawingml/2006/main">
-                  <a:graphicData uri="http://schemas.microsoft.com/office/word/2010/wordprocessingShape">
-                    <wps:wsp>
-                      <wps:cNvSpPr>
-                        <a:spLocks noChangeArrowheads="1"/>
-                      </wps:cNvSpPr>
-                      <wps:spPr bwMode="auto">
-                        <a:xfrm>
-                          <a:off x="0" y="0"/>
-                          <a:ext cx="6350" cy="6350"/>
-                        </a:xfrm>
-                        <a:prstGeom prst="rect">
-                          <a:avLst/>
-                        </a:prstGeom>
-                        <a:solidFill>
-                          <a:srgbClr val="000000"/>
-                        </a:solidFill>
-                        <a:ln>
-                          <a:noFill/>
-                        </a:ln>
-                        <a:extLst>
-                          <a:ext uri="{91240B29-F687-4F45-9708-019B960494DF}">
-                            <a14:hiddenLine xmlns:a14="http://schemas.microsoft.com/office/drawing/2010/main" w="9525">
-                              <a:solidFill>
-                                <a:srgbClr val="000000"/>
-                              </a:solidFill>
-                              <a:miter lim="800000"/>
-                              <a:headEnd/>
-                              <a:tailEnd/>
-                            </a14:hiddenLine>
-                          </a:ext>
-                        </a:extLst>
-                      </wps:spPr>
-                      <wps:bodyPr rot="0" vert="horz" wrap="square" lIns="91440" tIns="45720" rIns="91440" bIns="45720" anchor="t" anchorCtr="0" upright="1">
-                        <a:noAutofit/>
-                      </wps:bodyPr>
-                    </wps:wsp>
-                  </a:graphicData>
-                </a:graphic>
-                <wp14:sizeRelH relativeFrom="page">
-                  <wp14:pctWidth>0</wp14:pctWidth>
-                </wp14:sizeRelH>
-                <wp14:sizeRelV relativeFrom="page">
-                  <wp14:pctHeight>0</wp14:pctHeight>
-                </wp14:sizeRelV>
-              </wp:anchor>
-            </w:drawing>
-          </mc:Choice>
-          <mc:Fallback>
-            <w:pict>
-              <v:rect w14:anchorId="6B1FB931" id="Rectangle 8" o:spid="_x0000_s1026" style="position:absolute;margin-left:421.85pt;margin-top:48.7pt;width:.5pt;height:.5pt;z-index:15739392;visibility:visible;mso-wrap-style:square;mso-width-percent:0;mso-height-percent:0;mso-wrap-distance-left:9pt;mso-wrap-distance-top:0;mso-wrap-distance-right:9pt;mso-wrap-distance-bottom:0;mso-position-horizontal:absolute;mso-position-horizontal-relative:page;mso-position-vertical:absolute;mso-position-vertical-relative:text;mso-width-percent:0;mso-height-percent:0;mso-width-relative:page;mso-height-relative:page;v-text-anchor:top" o:gfxdata="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" fillcolor="black" stroked="f">
-                <w10:wrap anchorx="page"/>
-              </v:rect>
-            </w:pict>
-          </mc:Fallback>
-        </mc:AlternateContent>
-      </w:r>
-      <w:r>
-        <w:rPr>
-          <w:noProof/>
-        </w:rPr>
-        <mc:AlternateContent>
-          <mc:Choice Requires="wps">
-            <w:drawing>
-              <wp:anchor distT="0" distB="0" distL="114300" distR="114300" simplePos="0" relativeHeight="15739904" behindDoc="0" locked="0" layoutInCell="1" allowOverlap="1">
-                <wp:simplePos x="0" y="0"/>
-                <wp:positionH relativeFrom="page">
-                  <wp:posOffset>6618605</wp:posOffset>
-                </wp:positionH>
-                <wp:positionV relativeFrom="paragraph">
-                  <wp:posOffset>618490</wp:posOffset>
-                </wp:positionV>
-                <wp:extent cx="6350" cy="6350"/>
-                <wp:effectExtent l="0" t="0" r="0" b="0"/>
-                <wp:wrapNone/>
-                <wp:docPr id="2" name="Rectangle 7"/>
-                <wp:cNvGraphicFramePr>
-                  <a:graphicFrameLocks xmlns:a="http://schemas.openxmlformats.org/drawingml/2006/main"/>
-                </wp:cNvGraphicFramePr>
-                <a:graphic xmlns:a="http://schemas.openxmlformats.org/drawingml/2006/main">
-                  <a:graphicData uri="http://schemas.microsoft.com/office/word/2010/wordprocessingShape">
-                    <wps:wsp>
-                      <wps:cNvSpPr>
-                        <a:spLocks noChangeArrowheads="1"/>
-                      </wps:cNvSpPr>
-                      <wps:spPr bwMode="auto">
-                        <a:xfrm>
-                          <a:off x="0" y="0"/>
-                          <a:ext cx="6350" cy="6350"/>
-                        </a:xfrm>
-                        <a:prstGeom prst="rect">
-                          <a:avLst/>
-                        </a:prstGeom>
-                        <a:solidFill>
-                          <a:srgbClr val="000000"/>
-                        </a:solidFill>
-                        <a:ln>
-                          <a:noFill/>
-                        </a:ln>
-                        <a:extLst>
-                          <a:ext uri="{91240B29-F687-4F45-9708-019B960494DF}">
-                            <a14:hiddenLine xmlns:a14="http://schemas.microsoft.com/office/drawing/2010/main" w="9525">
-                              <a:solidFill>
-                                <a:srgbClr val="000000"/>
-                              </a:solidFill>
-                              <a:miter lim="800000"/>
-                              <a:headEnd/>
-                              <a:tailEnd/>
-                            </a14:hiddenLine>
-                          </a:ext>
-                        </a:extLst>
-                      </wps:spPr>
-                      <wps:bodyPr rot="0" vert="horz" wrap="square" lIns="91440" tIns="45720" rIns="91440" bIns="45720" anchor="t" anchorCtr="0" upright="1">
-                        <a:noAutofit/>
-                      </wps:bodyPr>
-                    </wps:wsp>
-                  </a:graphicData>
-                </a:graphic>
-                <wp14:sizeRelH relativeFrom="page">
-                  <wp14:pctWidth>0</wp14:pctWidth>
-                </wp14:sizeRelH>
-                <wp14:sizeRelV relativeFrom="page">
-                  <wp14:pctHeight>0</wp14:pctHeight>
-                </wp14:sizeRelV>
-              </wp:anchor>
-            </w:drawing>
-          </mc:Choice>
-          <mc:Fallback>
-            <w:pict>
-              <v:rect w14:anchorId="39827160" id="Rectangle 7" o:spid="_x0000_s1026" style="position:absolute;margin-left:521.15pt;margin-top:48.7pt;width:.5pt;height:.5pt;z-index:15739904;visibility:visible;mso-wrap-style:square;mso-width-percent:0;mso-height-percent:0;mso-wrap-distance-left:9pt;mso-wrap-distance-top:0;mso-wrap-distance-right:9pt;mso-wrap-distance-bottom:0;mso-position-horizontal:absolute;mso-position-horizontal-relative:page;mso-position-vertical:absolute;mso-position-vertical-relative:text;mso-width-percent:0;mso-height-percent:0;mso-width-relative:page;mso-height-relative:page;v-text-anchor:top" o:gfxdata="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" fillcolor="black" stroked="f">
-                <w10:wrap anchorx="page"/>
-              </v:rect>
-            </w:pict>
-          </mc:Fallback>
-        </mc:AlternateContent>
-      </w:r>
-      <w:r>
-        <w:rPr>
-          <w:spacing w:val="-52"/>
-        </w:rPr>
-        <w:t xml:space="preserve"> </w:t>
-      </w:r>
-      <w:r>
-        <w:rPr>
-          <w:position w:val="1"/>
-        </w:rPr>
-        <w:t>Tanggal Pelaksanaan</w:t>
-      </w:r>
-      <w:r>
-        <w:rPr>
-          <w:spacing w:val="1"/>
-          <w:position w:val="1"/>
-        </w:rPr>
-        <w:t xml:space="preserve"> </w:t>
-      </w:r>
-      <w:r>
-        <w:rPr>
-          <w:spacing w:val="1"/>
-          <w:position w:val="1"/>
-        </w:rPr>
+        <w:spacing w:before="193"/>
+        <w:ind w:left="228" w:right="117" w:firstLine="492"/>
+        <w:jc w:val="both"/>
+        <w:rPr>
+          <w:color w:val="0070C0"/>
+        </w:rPr>
+      </w:pPr>
+      <w:proofErr w:type="spellStart"/>
+      <w:r>
+        <w:t>Tanggal</w:t>
+      </w:r>
+      <w:proofErr w:type="spellEnd"/>
+      <w:r>
+        <w:t xml:space="preserve"> </w:t>
+      </w:r>
+      <w:proofErr w:type="spellStart"/>
+      <w:r>
+        <w:t>Pelaksanaan</w:t>
+      </w:r>
+      <w:proofErr w:type="spellEnd"/>
+      <w:r>
         <w:tab/>
-      </w:r>
-      <w:r>
         <w:t>:</w:t>
       </w:r>
       <w:r>
-        <w:br/>
-      </w:r>
-      <w:r>
-        <w:rPr>
-          <w:position w:val="1"/>
-        </w:rPr>
-        <w:t>Waktu</w:t>
-      </w:r>
-      <w:r>
-        <w:rPr>
-          <w:spacing w:val="-3"/>
-          <w:position w:val="1"/>
-        </w:rPr>
-        <w:t xml:space="preserve"> </w:t>
-      </w:r>
-      <w:r>
-        <w:rPr>
-          <w:position w:val="1"/>
-        </w:rPr>
-        <w:t>Pelaksanaan</w:t>
-      </w:r>
-      <w:r>
-        <w:rPr>
-          <w:position w:val="1"/>
-        </w:rPr>
         <w:tab/>
-      </w:r>
-      <w:r>
+        <w:t>{</w:t>
+      </w:r>
+      <w:r>
+        <w:rPr>
+          <w:color w:val="0070C0"/>
+        </w:rPr>
+        <w:t>DD Month YYY</w:t>
+      </w:r>
+      <w:r>
+        <w:t>}</w:t>
+      </w:r>
+    </w:p>
+    <w:p>
+      <w:pPr>
+        <w:pStyle w:val="BodyText"/>
+        <w:spacing w:before="193"/>
+        <w:ind w:left="228" w:right="117" w:firstLine="492"/>
+        <w:jc w:val="both"/>
+        <w:rPr>
+          <w:color w:val="0070C0"/>
+        </w:rPr>
+      </w:pPr>
+      <w:r>
+        <w:t xml:space="preserve">Waktu </w:t>
+      </w:r>
+      <w:proofErr w:type="spellStart"/>
+      <w:r>
+        <w:t>Pelaksaan</w:t>
+      </w:r>
+      <w:proofErr w:type="spellEnd"/>
+      <w:r>
+        <w:tab/>
+      </w:r>
+      <w:r>
+        <w:rPr>
+          <w:color w:val="0070C0"/>
+        </w:rPr>
         <w:t>:</w:t>
       </w:r>
       <w:r>
         <w:rPr>
-          <w:spacing w:val="1"/>
-        </w:rPr>
-        <w:t xml:space="preserve"> </w:t>
+          <w:color w:val="0070C0"/>
+        </w:rPr>
+        <w:tab/>
+      </w:r>
+      <w:r>
+        <w:t>{</w:t>
+      </w:r>
+      <w:r>
+        <w:rPr>
+          <w:color w:val="0070C0"/>
+        </w:rPr>
+        <w:t>00.00 – 12.00</w:t>
+      </w:r>
+      <w:r>
+        <w:t>}</w:t>
       </w:r>
     </w:p>
     <w:p>
       <w:pPr>
         <w:pStyle w:val="BodyText"/>
-        <w:tabs>
-          <w:tab w:val="left" w:pos="2771"/>
-        </w:tabs>
-        <w:spacing w:before="2"/>
-        <w:ind w:left="749"/>
-      </w:pPr>
-      <w:r>
-        <w:rPr>
-          <w:position w:val="1"/>
-        </w:rPr>
-        <w:t xml:space="preserve">Tempat </w:t>
-      </w:r>
-      <w:r>
-        <w:rPr>
-          <w:position w:val="1"/>
-        </w:rPr>
+        <w:spacing w:before="193"/>
+        <w:ind w:left="228" w:right="117" w:firstLine="492"/>
+        <w:jc w:val="both"/>
+      </w:pPr>
+      <w:proofErr w:type="spellStart"/>
+      <w:r>
+        <w:t>Tempat</w:t>
+      </w:r>
+      <w:proofErr w:type="spellEnd"/>
+      <w:r>
         <w:tab/>
       </w:r>
       <w:r>
+        <w:tab/>
+      </w:r>
+      <w:r>
+        <w:tab/>
+      </w:r>
+      <w:r>
         <w:t>:</w:t>
       </w:r>
       <w:r>
-        <w:rPr>
-          <w:spacing w:val="1"/>
-        </w:rPr>
-        <w:t xml:space="preserve"> </w:t>
+        <w:tab/>
+        <w:t>{</w:t>
+      </w:r>
+      <w:r>
+        <w:rPr>
+          <w:color w:val="0070C0"/>
+        </w:rPr>
+        <w:t xml:space="preserve">Nama </w:t>
+      </w:r>
+      <w:proofErr w:type="spellStart"/>
+      <w:r>
+        <w:rPr>
+          <w:color w:val="0070C0"/>
+        </w:rPr>
+        <w:t>Tempat</w:t>
+      </w:r>
+      <w:proofErr w:type="spellEnd"/>
+      <w:r>
+        <w:rPr>
+          <w:color w:val="0070C0"/>
+        </w:rPr>
+        <w:t xml:space="preserve"> </w:t>
+      </w:r>
+      <w:proofErr w:type="spellStart"/>
+      <w:r>
+        <w:rPr>
+          <w:color w:val="0070C0"/>
+        </w:rPr>
+        <w:t>pelaksanaan</w:t>
+      </w:r>
+      <w:proofErr w:type="spellEnd"/>
+      <w:r>
+        <w:rPr>
+          <w:color w:val="0070C0"/>
+        </w:rPr>
+        <w:t xml:space="preserve"> </w:t>
+      </w:r>
+      <w:proofErr w:type="spellStart"/>
+      <w:r>
+        <w:rPr>
+          <w:color w:val="0070C0"/>
+        </w:rPr>
+        <w:t>Kegiatan</w:t>
+      </w:r>
+      <w:proofErr w:type="spellEnd"/>
+      <w:r>
+        <w:t>}</w:t>
       </w:r>
     </w:p>
     <w:p>
@@ -2820,13 +2455,94 @@
         <w:jc w:val="both"/>
       </w:pPr>
       <w:r>
-        <w:t xml:space="preserve">Detail teknis pelaksanaan kegiatan </w:t>
-      </w:r>
-      <w:r>
-        <w:t>………………</w:t>
-      </w:r>
-      <w:r>
-        <w:t xml:space="preserve"> kami lampirkan dalam permohonan surat izin ini.</w:t>
+        <w:t xml:space="preserve">Detail </w:t>
+      </w:r>
+      <w:proofErr w:type="spellStart"/>
+      <w:r>
+        <w:t>teknis</w:t>
+      </w:r>
+      <w:proofErr w:type="spellEnd"/>
+      <w:r>
+        <w:t xml:space="preserve"> </w:t>
+      </w:r>
+      <w:proofErr w:type="spellStart"/>
+      <w:r>
+        <w:t>pelaksanaan</w:t>
+      </w:r>
+      <w:proofErr w:type="spellEnd"/>
+      <w:r>
+        <w:t xml:space="preserve"> </w:t>
+      </w:r>
+      <w:proofErr w:type="spellStart"/>
+      <w:r>
+        <w:t>kegiatan</w:t>
+      </w:r>
+      <w:proofErr w:type="spellEnd"/>
+      <w:r>
+        <w:t xml:space="preserve"> </w:t>
+      </w:r>
+      <w:r>
+        <w:t>{</w:t>
+      </w:r>
+      <w:r>
+        <w:rPr>
+          <w:color w:val="0070C0"/>
+        </w:rPr>
+        <w:t xml:space="preserve">Nama </w:t>
+      </w:r>
+      <w:proofErr w:type="spellStart"/>
+      <w:r>
+        <w:rPr>
+          <w:color w:val="0070C0"/>
+        </w:rPr>
+        <w:t>Kegiatan</w:t>
+      </w:r>
+      <w:proofErr w:type="spellEnd"/>
+      <w:r>
+        <w:t>}</w:t>
+      </w:r>
+      <w:r>
+        <w:t xml:space="preserve"> kami </w:t>
+      </w:r>
+      <w:proofErr w:type="spellStart"/>
+      <w:r>
+        <w:t>lampirkan</w:t>
+      </w:r>
+      <w:proofErr w:type="spellEnd"/>
+      <w:r>
+        <w:t xml:space="preserve"> </w:t>
+      </w:r>
+      <w:proofErr w:type="spellStart"/>
+      <w:r>
+        <w:t>dalam</w:t>
+      </w:r>
+      <w:proofErr w:type="spellEnd"/>
+      <w:r>
+        <w:t xml:space="preserve"> </w:t>
+      </w:r>
+      <w:proofErr w:type="spellStart"/>
+      <w:r>
+        <w:t>permohonan</w:t>
+      </w:r>
+      <w:proofErr w:type="spellEnd"/>
+      <w:r>
+        <w:t xml:space="preserve"> </w:t>
+      </w:r>
+      <w:proofErr w:type="spellStart"/>
+      <w:r>
+        <w:t>surat</w:t>
+      </w:r>
+      <w:proofErr w:type="spellEnd"/>
+      <w:r>
+        <w:t xml:space="preserve"> </w:t>
+      </w:r>
+      <w:proofErr w:type="spellStart"/>
+      <w:r>
+        <w:t>izin</w:t>
+      </w:r>
+      <w:proofErr w:type="spellEnd"/>
+      <w:r>
+        <w:t xml:space="preserve"> ini.</w:t>
       </w:r>
       <w:r>
         <w:rPr>
@@ -2843,8 +2559,13 @@
         </w:rPr>
         <w:t xml:space="preserve"> </w:t>
       </w:r>
-      <w:r>
-        <w:t>perhatian dan</w:t>
+      <w:proofErr w:type="spellStart"/>
+      <w:r>
+        <w:t>perhatian</w:t>
+      </w:r>
+      <w:proofErr w:type="spellEnd"/>
+      <w:r>
+        <w:t xml:space="preserve"> dan</w:t>
       </w:r>
       <w:r>
         <w:rPr>
@@ -2852,8 +2573,13 @@
         </w:rPr>
         <w:t xml:space="preserve"> </w:t>
       </w:r>
-      <w:r>
-        <w:t>kerjasamanya, kami</w:t>
+      <w:proofErr w:type="spellStart"/>
+      <w:r>
+        <w:t>kerjasamanya</w:t>
+      </w:r>
+      <w:proofErr w:type="spellEnd"/>
+      <w:r>
+        <w:t>, kami</w:t>
       </w:r>
       <w:r>
         <w:rPr>
@@ -2861,17 +2587,32 @@
         </w:rPr>
         <w:t xml:space="preserve"> </w:t>
       </w:r>
-      <w:r>
-        <w:t>ucapkan terima</w:t>
-      </w:r>
+      <w:proofErr w:type="spellStart"/>
+      <w:r>
+        <w:t>ucapkan</w:t>
+      </w:r>
+      <w:proofErr w:type="spellEnd"/>
+      <w:r>
+        <w:t xml:space="preserve"> </w:t>
+      </w:r>
+      <w:proofErr w:type="spellStart"/>
+      <w:r>
+        <w:t>terima</w:t>
+      </w:r>
+      <w:proofErr w:type="spellEnd"/>
       <w:r>
         <w:rPr>
           <w:spacing w:val="-1"/>
         </w:rPr>
         <w:t xml:space="preserve"> </w:t>
       </w:r>
-      <w:r>
-        <w:t>kasih.</w:t>
+      <w:proofErr w:type="spellStart"/>
+      <w:r>
+        <w:t>kasih</w:t>
+      </w:r>
+      <w:proofErr w:type="spellEnd"/>
+      <w:r>
+        <w:t>.</w:t>
       </w:r>
     </w:p>
     <w:p>
@@ -2891,9 +2632,19 @@
         <w:spacing w:before="52"/>
         <w:ind w:left="5882"/>
       </w:pPr>
-      <w:r>
-        <w:t>Pelaksana Kegiatan</w:t>
-      </w:r>
+      <w:proofErr w:type="spellStart"/>
+      <w:r>
+        <w:t>Pelaksana</w:t>
+      </w:r>
+      <w:proofErr w:type="spellEnd"/>
+      <w:r>
+        <w:t xml:space="preserve"> </w:t>
+      </w:r>
+      <w:proofErr w:type="spellStart"/>
+      <w:r>
+        <w:t>Kegiatan</w:t>
+      </w:r>
+      <w:proofErr w:type="spellEnd"/>
       <w:r>
         <w:t>,</w:t>
       </w:r>
@@ -2958,9 +2709,12 @@
         <w:pStyle w:val="BodyText"/>
         <w:ind w:left="172"/>
       </w:pPr>
+      <w:proofErr w:type="spellStart"/>
+      <w:proofErr w:type="gramStart"/>
       <w:r>
         <w:t>Tembusan</w:t>
       </w:r>
+      <w:proofErr w:type="spellEnd"/>
       <w:r>
         <w:rPr>
           <w:spacing w:val="-5"/>
@@ -2970,6 +2724,7 @@
       <w:r>
         <w:t>:</w:t>
       </w:r>
+      <w:proofErr w:type="gramEnd"/>
     </w:p>
     <w:p>
       <w:pPr>
@@ -2993,18 +2748,22 @@
         </w:rPr>
         <w:t xml:space="preserve"> </w:t>
       </w:r>
+      <w:proofErr w:type="spellStart"/>
       <w:r>
         <w:t>Direktur</w:t>
       </w:r>
+      <w:proofErr w:type="spellEnd"/>
       <w:r>
         <w:rPr>
           <w:spacing w:val="-1"/>
         </w:rPr>
         <w:t xml:space="preserve"> </w:t>
       </w:r>
+      <w:proofErr w:type="spellStart"/>
       <w:r>
         <w:t>Bidang</w:t>
       </w:r>
+      <w:proofErr w:type="spellEnd"/>
       <w:r>
         <w:rPr>
           <w:spacing w:val="-3"/>
@@ -3036,27 +2795,33 @@
         </w:rPr>
         <w:t xml:space="preserve"> </w:t>
       </w:r>
+      <w:proofErr w:type="spellStart"/>
       <w:r>
         <w:t>Direktur</w:t>
       </w:r>
+      <w:proofErr w:type="spellEnd"/>
       <w:r>
         <w:rPr>
           <w:spacing w:val="-4"/>
         </w:rPr>
         <w:t xml:space="preserve"> </w:t>
       </w:r>
+      <w:proofErr w:type="spellStart"/>
       <w:r>
         <w:t>Bidang</w:t>
       </w:r>
+      <w:proofErr w:type="spellEnd"/>
       <w:r>
         <w:rPr>
           <w:spacing w:val="-5"/>
         </w:rPr>
         <w:t xml:space="preserve"> </w:t>
       </w:r>
+      <w:proofErr w:type="spellStart"/>
       <w:r>
         <w:t>Administrasi</w:t>
       </w:r>
+      <w:proofErr w:type="spellEnd"/>
       <w:r>
         <w:rPr>
           <w:spacing w:val="-3"/>
@@ -3081,62 +2846,11 @@
         </w:rPr>
         <w:t xml:space="preserve"> </w:t>
       </w:r>
+      <w:proofErr w:type="spellStart"/>
       <w:r>
         <w:t>Keuangan</w:t>
       </w:r>
-    </w:p>
-    <w:p>
-      <w:pPr>
-        <w:pStyle w:val="ListParagraph"/>
-        <w:numPr>
-          <w:ilvl w:val="0"/>
-          <w:numId w:val="1"/>
-        </w:numPr>
-        <w:tabs>
-          <w:tab w:val="left" w:pos="392"/>
-        </w:tabs>
-        <w:spacing w:line="252" w:lineRule="exact"/>
-        <w:ind w:hanging="229"/>
-      </w:pPr>
-      <w:r>
-        <w:t>Kepala</w:t>
-      </w:r>
-      <w:r>
-        <w:rPr>
-          <w:spacing w:val="-6"/>
-        </w:rPr>
-        <w:t xml:space="preserve"> </w:t>
-      </w:r>
-      <w:r>
-        <w:t>Unit Bisnis</w:t>
-      </w:r>
-      <w:r>
-        <w:rPr>
-          <w:spacing w:val="-4"/>
-        </w:rPr>
-        <w:t xml:space="preserve"> </w:t>
-      </w:r>
-      <w:r>
-        <w:t>dan</w:t>
-      </w:r>
-      <w:r>
-        <w:rPr>
-          <w:spacing w:val="-1"/>
-        </w:rPr>
-        <w:t xml:space="preserve"> </w:t>
-      </w:r>
-      <w:r>
-        <w:t>Training</w:t>
-      </w:r>
-      <w:r>
-        <w:rPr>
-          <w:spacing w:val="-1"/>
-        </w:rPr>
-        <w:t xml:space="preserve"> </w:t>
-      </w:r>
-      <w:r>
-        <w:t>Center</w:t>
-      </w:r>
+      <w:proofErr w:type="spellEnd"/>
     </w:p>
     <w:p>
       <w:pPr>
@@ -3168,8 +2882,6 @@
       <w:r>
         <w:t>Jakarta.</w:t>
       </w:r>
-      <w:bookmarkStart w:id="3" w:name="_GoBack"/>
-      <w:bookmarkEnd w:id="3"/>
     </w:p>
     <w:p>
       <w:pPr>
@@ -3183,6 +2895,26 @@
       <w:r>
         <w:br w:type="column"/>
       </w:r>
+      <w:r>
+        <w:t>{</w:t>
+      </w:r>
+      <w:r>
+        <w:rPr>
+          <w:color w:val="0070C0"/>
+        </w:rPr>
+        <w:t xml:space="preserve">Nama </w:t>
+      </w:r>
+      <w:proofErr w:type="spellStart"/>
+      <w:r>
+        <w:rPr>
+          <w:color w:val="0070C0"/>
+        </w:rPr>
+        <w:t>Pengaju</w:t>
+      </w:r>
+      <w:proofErr w:type="spellEnd"/>
+      <w:r>
+        <w:t>}</w:t>
+      </w:r>
     </w:p>
     <w:p>
       <w:pPr>
@@ -3204,6 +2936,26 @@
           <w:spacing w:val="-4"/>
         </w:rPr>
         <w:t xml:space="preserve"> </w:t>
+      </w:r>
+      <w:r>
+        <w:t>{</w:t>
+      </w:r>
+      <w:r>
+        <w:rPr>
+          <w:color w:val="0070C0"/>
+        </w:rPr>
+        <w:t xml:space="preserve">NIP </w:t>
+      </w:r>
+      <w:proofErr w:type="spellStart"/>
+      <w:r>
+        <w:rPr>
+          <w:color w:val="0070C0"/>
+        </w:rPr>
+        <w:t>Pengaju</w:t>
+      </w:r>
+      <w:proofErr w:type="spellEnd"/>
+      <w:r>
+        <w:t>}</w:t>
       </w:r>
     </w:p>
     <w:sectPr>
@@ -3220,7 +2972,7 @@
 </file>
 
 <file path=word/numbering.xml><?xml version="1.0" encoding="utf-8"?>
-<w:numbering xmlns:wpc="http://schemas.microsoft.com/office/word/2010/wordprocessingCanvas" xmlns:cx="http://schemas.microsoft.com/office/drawing/2014/chartex" xmlns:mc="http://schemas.openxmlformats.org/markup-compatibility/2006" xmlns:o="urn:schemas-microsoft-com:office:office" xmlns:r="http://schemas.openxmlformats.org/officeDocument/2006/relationships" xmlns:m="http://schemas.openxmlformats.org/officeDocument/2006/math" xmlns:v="urn:schemas-microsoft-com:vml" xmlns:wp14="http://schemas.microsoft.com/office/word/2010/wordprocessingDrawing" xmlns:wp="http://schemas.openxmlformats.org/drawingml/2006/wordprocessingDrawing" xmlns:w10="urn:schemas-microsoft-com:office:word" xmlns:w="http://schemas.openxmlformats.org/wordprocessingml/2006/main" xmlns:w14="http://schemas.microsoft.com/office/word/2010/wordml" xmlns:w15="http://schemas.microsoft.com/office/word/2012/wordml" xmlns:w16se="http://schemas.microsoft.com/office/word/2015/wordml/symex" xmlns:wpg="http://schemas.microsoft.com/office/word/2010/wordprocessingGroup" xmlns:wpi="http://schemas.microsoft.com/office/word/2010/wordprocessingInk" xmlns:wne="http://schemas.microsoft.com/office/word/2006/wordml" xmlns:wps="http://schemas.microsoft.com/office/word/2010/wordprocessingShape" mc:Ignorable="w14 w15 w16se wp14">
+<w:numbering xmlns:wpc="http://schemas.microsoft.com/office/word/2010/wordprocessingCanvas" xmlns:cx="http://schemas.microsoft.com/office/drawing/2014/chartex" xmlns:cx1="http://schemas.microsoft.com/office/drawing/2015/9/8/chartex" xmlns:cx2="http://schemas.microsoft.com/office/drawing/2015/10/21/chartex" xmlns:cx3="http://schemas.microsoft.com/office/drawing/2016/5/9/chartex" xmlns:cx4="http://schemas.microsoft.com/office/drawing/2016/5/10/chartex" xmlns:cx5="http://schemas.microsoft.com/office/drawing/2016/5/11/chartex" xmlns:cx6="http://schemas.microsoft.com/office/drawing/2016/5/12/chartex" xmlns:cx7="http://schemas.microsoft.com/office/drawing/2016/5/13/chartex" xmlns:cx8="http://schemas.microsoft.com/office/drawing/2016/5/14/chartex" xmlns:mc="http://schemas.openxmlformats.org/markup-compatibility/2006" xmlns:aink="http://schemas.microsoft.com/office/drawing/2016/ink" xmlns:am3d="http://schemas.microsoft.com/office/drawing/2017/model3d" xmlns:o="urn:schemas-microsoft-com:office:office" xmlns:oel="http://schemas.microsoft.com/office/2019/extlst" xmlns:r="http://schemas.openxmlformats.org/officeDocument/2006/relationships" xmlns:m="http://schemas.openxmlformats.org/officeDocument/2006/math" xmlns:v="urn:schemas-microsoft-com:vml" xmlns:wp14="http://schemas.microsoft.com/office/word/2010/wordprocessingDrawing" xmlns:wp="http://schemas.openxmlformats.org/drawingml/2006/wordprocessingDrawing" xmlns:w10="urn:schemas-microsoft-com:office:word" xmlns:w="http://schemas.openxmlformats.org/wordprocessingml/2006/main" xmlns:w14="http://schemas.microsoft.com/office/word/2010/wordml" xmlns:w15="http://schemas.microsoft.com/office/word/2012/wordml" xmlns:w16cex="http://schemas.microsoft.com/office/word/2018/wordml/cex" xmlns:w16cid="http://schemas.microsoft.com/office/word/2016/wordml/cid" xmlns:w16="http://schemas.microsoft.com/office/word/2018/wordml" xmlns:w16du="http://schemas.microsoft.com/office/word/2023/wordml/word16du" xmlns:w16sdtdh="http://schemas.microsoft.com/office/word/2020/wordml/sdtdatahash" xmlns:w16se="http://schemas.microsoft.com/office/word/2015/wordml/symex" xmlns:wpg="http://schemas.microsoft.com/office/word/2010/wordprocessingGroup" xmlns:wpi="http://schemas.microsoft.com/office/word/2010/wordprocessingInk" xmlns:wne="http://schemas.microsoft.com/office/word/2006/wordml" xmlns:wps="http://schemas.microsoft.com/office/word/2010/wordprocessingShape" mc:Ignorable="w14 w15 w16se w16cid w16 w16cex w16sdtdh w16du wp14">
   <w:abstractNum w:abstractNumId="0" w15:restartNumberingAfterBreak="0">
     <w:nsid w:val="4224146B"/>
     <w:multiLevelType w:val="hybridMultilevel"/>
@@ -3330,14 +3082,14 @@
       </w:rPr>
     </w:lvl>
   </w:abstractNum>
-  <w:num w:numId="1">
+  <w:num w:numId="1" w16cid:durableId="560403583">
     <w:abstractNumId w:val="0"/>
   </w:num>
 </w:numbering>
 </file>
 
 <file path=word/styles.xml><?xml version="1.0" encoding="utf-8"?>
-<w:styles xmlns:mc="http://schemas.openxmlformats.org/markup-compatibility/2006" xmlns:r="http://schemas.openxmlformats.org/officeDocument/2006/relationships" xmlns:w="http://schemas.openxmlformats.org/wordprocessingml/2006/main" xmlns:w14="http://schemas.microsoft.com/office/word/2010/wordml" xmlns:w15="http://schemas.microsoft.com/office/word/2012/wordml" xmlns:w16se="http://schemas.microsoft.com/office/word/2015/wordml/symex" mc:Ignorable="w14 w15 w16se">
+<w:styles xmlns:mc="http://schemas.openxmlformats.org/markup-compatibility/2006" xmlns:r="http://schemas.openxmlformats.org/officeDocument/2006/relationships" xmlns:w="http://schemas.openxmlformats.org/wordprocessingml/2006/main" xmlns:w14="http://schemas.microsoft.com/office/word/2010/wordml" xmlns:w15="http://schemas.microsoft.com/office/word/2012/wordml" xmlns:w16cex="http://schemas.microsoft.com/office/word/2018/wordml/cex" xmlns:w16cid="http://schemas.microsoft.com/office/word/2016/wordml/cid" xmlns:w16="http://schemas.microsoft.com/office/word/2018/wordml" xmlns:w16du="http://schemas.microsoft.com/office/word/2023/wordml/word16du" xmlns:w16sdtdh="http://schemas.microsoft.com/office/word/2020/wordml/sdtdatahash" xmlns:w16se="http://schemas.microsoft.com/office/word/2015/wordml/symex" mc:Ignorable="w14 w15 w16se w16cid w16 w16cex w16sdtdh w16du">
   <w:docDefaults>
     <w:rPrDefault>
       <w:rPr>
@@ -3355,7 +3107,7 @@
       </w:pPr>
     </w:pPrDefault>
   </w:docDefaults>
-  <w:latentStyles w:defLockedState="0" w:defUIPriority="99" w:defSemiHidden="0" w:defUnhideWhenUsed="0" w:defQFormat="0" w:count="371">
+  <w:latentStyles w:defLockedState="0" w:defUIPriority="99" w:defSemiHidden="0" w:defUnhideWhenUsed="0" w:defQFormat="0" w:count="376">
     <w:lsdException w:name="Normal" w:uiPriority="0" w:qFormat="1"/>
     <w:lsdException w:name="heading 1" w:uiPriority="9" w:qFormat="1"/>
     <w:lsdException w:name="heading 2" w:semiHidden="1" w:uiPriority="9" w:unhideWhenUsed="1" w:qFormat="1"/>
@@ -3727,6 +3479,11 @@
     <w:lsdException w:name="List Table 5 Dark Accent 6" w:uiPriority="50"/>
     <w:lsdException w:name="List Table 6 Colorful Accent 6" w:uiPriority="51"/>
     <w:lsdException w:name="List Table 7 Colorful Accent 6" w:uiPriority="52"/>
+    <w:lsdException w:name="Mention" w:semiHidden="1" w:unhideWhenUsed="1"/>
+    <w:lsdException w:name="Smart Hyperlink" w:semiHidden="1" w:unhideWhenUsed="1"/>
+    <w:lsdException w:name="Hashtag" w:semiHidden="1" w:unhideWhenUsed="1"/>
+    <w:lsdException w:name="Unresolved Mention" w:semiHidden="1" w:unhideWhenUsed="1"/>
+    <w:lsdException w:name="Smart Link" w:semiHidden="1" w:unhideWhenUsed="1"/>
   </w:latentStyles>
   <w:style w:type="paragraph" w:default="1" w:styleId="Normal">
     <w:name w:val="Normal"/>
@@ -3739,7 +3496,6 @@
   <w:style w:type="character" w:default="1" w:styleId="DefaultParagraphFont">
     <w:name w:val="Default Paragraph Font"/>
     <w:uiPriority w:val="1"/>
-    <w:semiHidden/>
     <w:unhideWhenUsed/>
   </w:style>
   <w:style w:type="table" w:default="1" w:styleId="TableNormal">

</xml_diff>